<commit_message>
Some work on the week 9
</commit_message>
<xml_diff>
--- a/LabSheets/Week_09.docx
+++ b/LabSheets/Week_09.docx
@@ -2,7 +2,7 @@
 <file path=word/document.xml><?xml version="1.0" encoding="utf-8"?>
 <w:document xmlns:w="http://schemas.openxmlformats.org/wordprocessingml/2006/main" xmlns:m="http://schemas.openxmlformats.org/officeDocument/2006/math" xmlns:r="http://schemas.openxmlformats.org/officeDocument/2006/relationships" xmlns:o="urn:schemas-microsoft-com:office:office" xmlns:v="urn:schemas-microsoft-com:vml" xmlns:w10="urn:schemas-microsoft-com:office:word" xmlns:a="http://schemas.openxmlformats.org/drawingml/2006/main" xmlns:pic="http://schemas.openxmlformats.org/drawingml/2006/picture" xmlns:wp="http://schemas.openxmlformats.org/drawingml/2006/wordprocessingDrawing">
   <w:body>
-    <w:bookmarkStart w:id="week-9---linear-algebra" w:name="week-9---linear-algebra"/>
+    <w:bookmarkStart w:id="21" w:name="week-9---linear-algebra"/>
     <w:p>
       <w:pPr>
         <w:pStyle w:val="Heading1"/>
@@ -11,7 +11,7 @@
         <w:t xml:space="preserve">Week 9 - Linear Algebra</w:t>
       </w:r>
     </w:p>
-    <w:bookmarkEnd w:id="week-9---linear-algebra"/>
+    <w:bookmarkEnd w:id="21"/>
     <w:p>
       <w:pPr>
         <w:numPr>
@@ -20,7 +20,124 @@
         </w:numPr>
       </w:pPr>
       <w:r>
-        <w:t xml:space="preserve">Solve a 2 by 2 system.</w:t>
+        <w:rPr>
+          <w:b/>
+        </w:rPr>
+        <w:t xml:space="preserve">TICKABLE</w:t>
+      </w:r>
+      <w:r>
+        <w:t xml:space="preserve"> </w:t>
+      </w:r>
+      <w:r>
+        <w:t xml:space="preserve">Use Sage to solve the following system of equations:</w:t>
+      </w:r>
+    </w:p>
+    <w:p>
+      <w:pPr>
+        <w:numPr>
+          <w:numId w:val="1"/>
+          <w:ilvl w:val="0"/>
+        </w:numPr>
+      </w:pPr>
+      <w:r>
+        <w:cr/>
+      </w:r>
+      <m:oMathPara>
+        <m:oMathParaPr>
+          <m:jc m:val="center"/>
+        </m:oMathParaPr>
+        <m:oMath>
+          <m:d>
+            <m:dPr>
+              <m:begChr m:val="{"/>
+              <m:endChr m:val=""/>
+              <m:grow/>
+            </m:dPr>
+            <m:e>
+              <m:m>
+                <m:mPr>
+                  <m:baseJc m:val="center"/>
+                  <m:plcHide m:val="on"/>
+                  <m:mcs>
+                    <m:mc>
+                      <m:mcPr>
+                        <m:mcJc m:val="left"/>
+                      </m:mcPr>
+                    </m:mc>
+                    <m:mc>
+                      <m:mcPr>
+                        <m:mcJc m:val="left"/>
+                      </m:mcPr>
+                    </m:mc>
+                  </m:mcs>
+                </m:mPr>
+                <m:mr>
+                  <m:e>
+                    <m:r>
+                      <m:rPr/>
+                      <m:t>10</m:t>
+                    </m:r>
+                    <m:r>
+                      <m:rPr/>
+                      <m:t>x</m:t>
+                    </m:r>
+                    <m:r>
+                      <m:rPr/>
+                      <m:t>+</m:t>
+                    </m:r>
+                    <m:r>
+                      <m:rPr/>
+                      <m:t>2</m:t>
+                    </m:r>
+                    <m:r>
+                      <m:rPr/>
+                      <m:t>y</m:t>
+                    </m:r>
+                    <m:r>
+                      <m:rPr/>
+                      <m:t>=</m:t>
+                    </m:r>
+                    <m:r>
+                      <m:rPr/>
+                      <m:t>0</m:t>
+                    </m:r>
+                  </m:e>
+                </m:mr>
+                <m:mr>
+                  <m:e>
+                    <m:r>
+                      <m:rPr/>
+                      <m:t>2</m:t>
+                    </m:r>
+                    <m:r>
+                      <m:rPr/>
+                      <m:t>x</m:t>
+                    </m:r>
+                    <m:r>
+                      <m:rPr/>
+                      <m:t>−</m:t>
+                    </m:r>
+                    <m:r>
+                      <m:rPr/>
+                      <m:t>y</m:t>
+                    </m:r>
+                    <m:r>
+                      <m:rPr/>
+                      <m:t>=</m:t>
+                    </m:r>
+                    <m:r>
+                      <m:rPr/>
+                      <m:t>154</m:t>
+                    </m:r>
+                  </m:e>
+                </m:mr>
+              </m:m>
+            </m:e>
+          </m:d>
+        </m:oMath>
+      </m:oMathPara>
+      <w:r>
+        <w:cr/>
       </w:r>
     </w:p>
     <w:p>
@@ -31,7 +148,343 @@
         </w:numPr>
       </w:pPr>
       <w:r>
-        <w:t xml:space="preserve">Putting numbers in a matrix.</w:t>
+        <w:rPr>
+          <w:b/>
+        </w:rPr>
+        <w:t xml:space="preserve">TICKABLE</w:t>
+      </w:r>
+      <w:r>
+        <w:t xml:space="preserve"> </w:t>
+      </w:r>
+      <w:r>
+        <w:t xml:space="preserve">Note that the above system of equations is equivalent to the following systems of equations:</w:t>
+      </w:r>
+    </w:p>
+    <w:p>
+      <w:pPr>
+        <w:numPr>
+          <w:numId w:val="1"/>
+          <w:ilvl w:val="0"/>
+        </w:numPr>
+      </w:pPr>
+      <w:r>
+        <w:cr/>
+      </w:r>
+      <m:oMathPara>
+        <m:oMathParaPr>
+          <m:jc m:val="center"/>
+        </m:oMathParaPr>
+        <m:oMath>
+          <m:d>
+            <m:dPr>
+              <m:begChr m:val="{"/>
+              <m:endChr m:val=""/>
+              <m:grow/>
+            </m:dPr>
+            <m:e>
+              <m:m>
+                <m:mPr>
+                  <m:baseJc m:val="center"/>
+                  <m:plcHide m:val="on"/>
+                  <m:mcs>
+                    <m:mc>
+                      <m:mcPr>
+                        <m:mcJc m:val="left"/>
+                      </m:mcPr>
+                    </m:mc>
+                    <m:mc>
+                      <m:mcPr>
+                        <m:mcJc m:val="left"/>
+                      </m:mcPr>
+                    </m:mc>
+                  </m:mcs>
+                </m:mPr>
+                <m:mr>
+                  <m:e>
+                    <m:r>
+                      <m:rPr/>
+                      <m:t>10</m:t>
+                    </m:r>
+                    <m:r>
+                      <m:rPr/>
+                      <m:t>a</m:t>
+                    </m:r>
+                    <m:r>
+                      <m:rPr/>
+                      <m:t>+</m:t>
+                    </m:r>
+                    <m:r>
+                      <m:rPr/>
+                      <m:t>2</m:t>
+                    </m:r>
+                    <m:r>
+                      <m:rPr/>
+                      <m:t>b</m:t>
+                    </m:r>
+                    <m:r>
+                      <m:rPr/>
+                      <m:t>=</m:t>
+                    </m:r>
+                    <m:r>
+                      <m:rPr/>
+                      <m:t>0</m:t>
+                    </m:r>
+                  </m:e>
+                </m:mr>
+                <m:mr>
+                  <m:e>
+                    <m:r>
+                      <m:rPr/>
+                      <m:t>2</m:t>
+                    </m:r>
+                    <m:r>
+                      <m:rPr/>
+                      <m:t>a</m:t>
+                    </m:r>
+                    <m:r>
+                      <m:rPr/>
+                      <m:t>−</m:t>
+                    </m:r>
+                    <m:r>
+                      <m:rPr/>
+                      <m:t>b</m:t>
+                    </m:r>
+                    <m:r>
+                      <m:rPr/>
+                      <m:t>=</m:t>
+                    </m:r>
+                    <m:r>
+                      <m:rPr/>
+                      <m:t>154</m:t>
+                    </m:r>
+                  </m:e>
+                </m:mr>
+              </m:m>
+            </m:e>
+          </m:d>
+        </m:oMath>
+      </m:oMathPara>
+      <w:r>
+        <w:cr/>
+      </w:r>
+    </w:p>
+    <w:p>
+      <w:pPr>
+        <w:numPr>
+          <w:numId w:val="1"/>
+          <w:ilvl w:val="0"/>
+        </w:numPr>
+      </w:pPr>
+      <w:r>
+        <w:cr/>
+      </w:r>
+      <m:oMathPara>
+        <m:oMathParaPr>
+          <m:jc m:val="center"/>
+        </m:oMathParaPr>
+        <m:oMath>
+          <m:d>
+            <m:dPr>
+              <m:begChr m:val="{"/>
+              <m:endChr m:val=""/>
+              <m:grow/>
+            </m:dPr>
+            <m:e>
+              <m:m>
+                <m:mPr>
+                  <m:baseJc m:val="center"/>
+                  <m:plcHide m:val="on"/>
+                  <m:mcs>
+                    <m:mc>
+                      <m:mcPr>
+                        <m:mcJc m:val="left"/>
+                      </m:mcPr>
+                    </m:mc>
+                    <m:mc>
+                      <m:mcPr>
+                        <m:mcJc m:val="left"/>
+                      </m:mcPr>
+                    </m:mc>
+                  </m:mcs>
+                </m:mPr>
+                <m:mr>
+                  <m:e>
+                    <m:r>
+                      <m:rPr/>
+                      <m:t>10</m:t>
+                    </m:r>
+                    <m:r>
+                      <m:rPr/>
+                      <m:t>m</m:t>
+                    </m:r>
+                    <m:r>
+                      <m:rPr/>
+                      <m:t>+</m:t>
+                    </m:r>
+                    <m:r>
+                      <m:rPr/>
+                      <m:t>2</m:t>
+                    </m:r>
+                    <m:r>
+                      <m:rPr/>
+                      <m:t>n</m:t>
+                    </m:r>
+                    <m:r>
+                      <m:rPr/>
+                      <m:t>=</m:t>
+                    </m:r>
+                    <m:r>
+                      <m:rPr/>
+                      <m:t>0</m:t>
+                    </m:r>
+                  </m:e>
+                </m:mr>
+                <m:mr>
+                  <m:e>
+                    <m:r>
+                      <m:rPr/>
+                      <m:t>2</m:t>
+                    </m:r>
+                    <m:r>
+                      <m:rPr/>
+                      <m:t>m</m:t>
+                    </m:r>
+                    <m:r>
+                      <m:rPr/>
+                      <m:t>−</m:t>
+                    </m:r>
+                    <m:r>
+                      <m:rPr/>
+                      <m:t>n</m:t>
+                    </m:r>
+                    <m:r>
+                      <m:rPr/>
+                      <m:t>=</m:t>
+                    </m:r>
+                    <m:r>
+                      <m:rPr/>
+                      <m:t>154</m:t>
+                    </m:r>
+                  </m:e>
+                </m:mr>
+              </m:m>
+            </m:e>
+          </m:d>
+        </m:oMath>
+      </m:oMathPara>
+      <w:r>
+        <w:cr/>
+      </w:r>
+    </w:p>
+    <w:p>
+      <w:pPr>
+        <w:numPr>
+          <w:numId w:val="1"/>
+          <w:ilvl w:val="0"/>
+        </w:numPr>
+      </w:pPr>
+      <w:r>
+        <w:t xml:space="preserve">In essense the only thing that defines the system of equations is the cofficients:</w:t>
+      </w:r>
+    </w:p>
+    <w:p>
+      <w:pPr>
+        <w:numPr>
+          <w:numId w:val="1"/>
+          <w:ilvl w:val="0"/>
+        </w:numPr>
+      </w:pPr>
+      <w:r>
+        <w:cr/>
+      </w:r>
+      <m:oMathPara>
+        <m:oMathParaPr>
+          <m:jc m:val="center"/>
+        </m:oMathParaPr>
+        <m:oMath>
+          <m:d>
+            <m:dPr>
+              <m:begChr m:val="("/>
+              <m:endChr m:val=")"/>
+              <m:grow/>
+            </m:dPr>
+            <m:e>
+              <m:m>
+                <m:mPr>
+                  <m:baseJc m:val="center"/>
+                  <m:plcHide m:val="on"/>
+                  <m:mcs>
+                    <m:mc>
+                      <m:mcPr>
+                        <m:mcJc m:val="left"/>
+                      </m:mcPr>
+                    </m:mc>
+                    <m:mc>
+                      <m:mcPr>
+                        <m:mcJc m:val="left"/>
+                      </m:mcPr>
+                    </m:mc>
+                  </m:mcs>
+                </m:mPr>
+                <m:mr>
+                  <m:e>
+                    <m:r>
+                      <m:rPr/>
+                      <m:t>10</m:t>
+                    </m:r>
+                    <m:r>
+                      <m:rPr/>
+                      <m:t>,</m:t>
+                    </m:r>
+                    <m:r>
+                      <m:rPr/>
+                      <m:t>2</m:t>
+                    </m:r>
+                    <m:r>
+                      <m:rPr/>
+                      <m:t>,</m:t>
+                    </m:r>
+                    <m:r>
+                      <m:rPr/>
+                      <m:t>0</m:t>
+                    </m:r>
+                  </m:e>
+                </m:mr>
+                <m:mr>
+                  <m:e>
+                    <m:r>
+                      <m:rPr/>
+                      <m:t>2</m:t>
+                    </m:r>
+                    <m:r>
+                      <m:rPr/>
+                      <m:t>,</m:t>
+                    </m:r>
+                    <m:r>
+                      <m:rPr/>
+                      <m:t>−</m:t>
+                    </m:r>
+                    <m:r>
+                      <m:rPr/>
+                      <m:t>1</m:t>
+                    </m:r>
+                    <m:r>
+                      <m:rPr/>
+                      <m:t>,</m:t>
+                    </m:r>
+                    <m:r>
+                      <m:rPr/>
+                      <m:t>154</m:t>
+                    </m:r>
+                  </m:e>
+                </m:mr>
+              </m:m>
+            </m:e>
+          </m:d>
+        </m:oMath>
+      </m:oMathPara>
+      <w:r>
+        <w:cr/>
       </w:r>
     </w:p>
     <w:p>
@@ -115,9 +568,14 @@
 </w:document>
 </file>
 
+<file path=word/footnotes.xml><?xml version="1.0" encoding="utf-8"?>
+<w:footnotes xmlns:w="http://schemas.openxmlformats.org/wordprocessingml/2006/main" xmlns:m="http://schemas.openxmlformats.org/officeDocument/2006/math" xmlns:r="http://schemas.openxmlformats.org/officeDocument/2006/relationships" xmlns:o="urn:schemas-microsoft-com:office:office" xmlns:v="urn:schemas-microsoft-com:vml" xmlns:w10="urn:schemas-microsoft-com:office:word" xmlns:a="http://schemas.openxmlformats.org/drawingml/2006/main" xmlns:pic="http://schemas.openxmlformats.org/drawingml/2006/picture" xmlns:wp="http://schemas.openxmlformats.org/drawingml/2006/wordprocessingDrawing"/>
+</file>
+
 <file path=word/numbering.xml><?xml version="1.0" encoding="utf-8"?>
 <w:numbering xmlns:w="http://schemas.openxmlformats.org/wordprocessingml/2006/main">
   <w:abstractNum w:abstractNumId="0">
+    <w:nsid w:val="608e83c6"/>
     <w:multiLevelType w:val="multilevel"/>
     <w:lvl w:ilvl="0">
       <w:numFmt w:val="bullet"/>
@@ -198,6 +656,7 @@
     </w:lvl>
   </w:abstractNum>
   <w:abstractNum w:abstractNumId="2">
+    <w:nsid w:val="524717b1"/>
     <w:multiLevelType w:val="multilevel"/>
     <w:lvl w:ilvl="0">
       <w:start w:val="1"/>
@@ -558,8 +1017,8 @@
       <w:i/>
     </w:rPr>
   </w:style>
-  <w:style w:type="paragraph" w:styleId="PictureCaption">
-    <w:name w:val="Picture Caption"/>
+  <w:style w:type="paragraph" w:styleId="ImageCaption">
+    <w:name w:val="Image Caption"/>
     <w:basedOn w:val="Normal"/>
     <w:link w:val="BodyTextChar"/>
     <w:pPr>

</xml_diff>

<commit_message>
some work on W09
</commit_message>
<xml_diff>
--- a/LabSheets/Week_09.docx
+++ b/LabSheets/Week_09.docx
@@ -2,7 +2,7 @@
 <file path=word/document.xml><?xml version="1.0" encoding="utf-8"?>
 <w:document xmlns:w="http://schemas.openxmlformats.org/wordprocessingml/2006/main" xmlns:m="http://schemas.openxmlformats.org/officeDocument/2006/math" xmlns:r="http://schemas.openxmlformats.org/officeDocument/2006/relationships" xmlns:o="urn:schemas-microsoft-com:office:office" xmlns:v="urn:schemas-microsoft-com:vml" xmlns:w10="urn:schemas-microsoft-com:office:word" xmlns:a="http://schemas.openxmlformats.org/drawingml/2006/main" xmlns:pic="http://schemas.openxmlformats.org/drawingml/2006/picture" xmlns:wp="http://schemas.openxmlformats.org/drawingml/2006/wordprocessingDrawing">
   <w:body>
-    <w:bookmarkStart w:id="21" w:name="week-9---linear-algebra"/>
+    <w:bookmarkStart w:id="week-9---linear-algebra" w:name="week-9---linear-algebra"/>
     <w:p>
       <w:pPr>
         <w:pStyle w:val="Heading1"/>
@@ -11,7 +11,7 @@
         <w:t xml:space="preserve">Week 9 - Linear Algebra</w:t>
       </w:r>
     </w:p>
-    <w:bookmarkEnd w:id="21"/>
+    <w:bookmarkEnd w:id="week-9---linear-algebra"/>
     <w:p>
       <w:pPr>
         <w:numPr>
@@ -39,9 +39,7 @@
           <w:ilvl w:val="0"/>
         </w:numPr>
       </w:pPr>
-      <w:r>
-        <w:cr/>
-      </w:r>
+      <w:br/>
       <m:oMathPara>
         <m:oMathParaPr>
           <m:jc m:val="center"/>
@@ -136,9 +134,7 @@
           </m:d>
         </m:oMath>
       </m:oMathPara>
-      <w:r>
-        <w:cr/>
-      </w:r>
+      <w:br/>
     </w:p>
     <w:p>
       <w:pPr>
@@ -167,9 +163,7 @@
           <w:ilvl w:val="0"/>
         </w:numPr>
       </w:pPr>
-      <w:r>
-        <w:cr/>
-      </w:r>
+      <w:br/>
       <m:oMathPara>
         <m:oMathParaPr>
           <m:jc m:val="center"/>
@@ -264,9 +258,7 @@
           </m:d>
         </m:oMath>
       </m:oMathPara>
-      <w:r>
-        <w:cr/>
-      </w:r>
+      <w:br/>
     </w:p>
     <w:p>
       <w:pPr>
@@ -275,9 +267,7 @@
           <w:ilvl w:val="0"/>
         </w:numPr>
       </w:pPr>
-      <w:r>
-        <w:cr/>
-      </w:r>
+      <w:br/>
       <m:oMathPara>
         <m:oMathParaPr>
           <m:jc m:val="center"/>
@@ -372,9 +362,7 @@
           </m:d>
         </m:oMath>
       </m:oMathPara>
-      <w:r>
-        <w:cr/>
-      </w:r>
+      <w:br/>
     </w:p>
     <w:p>
       <w:pPr>
@@ -394,9 +382,7 @@
           <w:ilvl w:val="0"/>
         </w:numPr>
       </w:pPr>
-      <w:r>
-        <w:cr/>
-      </w:r>
+      <w:br/>
       <m:oMathPara>
         <m:oMathParaPr>
           <m:jc m:val="center"/>
@@ -483,9 +469,78 @@
           </m:d>
         </m:oMath>
       </m:oMathPara>
+      <w:br/>
+    </w:p>
+    <w:p>
+      <w:pPr>
+        <w:numPr>
+          <w:numId w:val="1"/>
+          <w:ilvl w:val="0"/>
+        </w:numPr>
+      </w:pPr>
       <w:r>
-        <w:cr/>
+        <w:t xml:space="preserve">We can of course seperate the right hand side of our equation and perhaps include those elements in a vector:</w:t>
       </w:r>
+    </w:p>
+    <w:p>
+      <w:pPr>
+        <w:numPr>
+          <w:numId w:val="1"/>
+          <w:ilvl w:val="0"/>
+        </w:numPr>
+      </w:pPr>
+      <w:br/>
+      <m:oMathPara>
+        <m:oMathParaPr>
+          <m:jc m:val="center"/>
+        </m:oMathParaPr>
+        <m:oMath>
+          <m:d>
+            <m:dPr>
+              <m:begChr m:val="("/>
+              <m:endChr m:val=")"/>
+              <m:grow/>
+            </m:dPr>
+            <m:e>
+              <m:m>
+                <m:mPr>
+                  <m:baseJc m:val="center"/>
+                  <m:plcHide m:val="on"/>
+                  <m:mcs>
+                    <m:mc>
+                      <m:mcPr>
+                        <m:mcJc m:val="left"/>
+                      </m:mcPr>
+                    </m:mc>
+                    <m:mc>
+                      <m:mcPr>
+                        <m:mcJc m:val="left"/>
+                      </m:mcPr>
+                    </m:mc>
+                  </m:mcs>
+                </m:mPr>
+                <m:mr>
+                  <m:e>
+                    <m:r>
+                      <m:rPr/>
+                      <m:t>0</m:t>
+                    </m:r>
+                  </m:e>
+                </m:mr>
+                <m:mr>
+                  <m:e>
+                    <m:r>
+                      <m:rPr/>
+                      <m:t>154</m:t>
+                    </m:r>
+                  </m:e>
+                </m:mr>
+              </m:m>
+            </m:e>
+          </m:d>
+        </m:oMath>
+      </m:oMathPara>
+      <w:br/>
     </w:p>
     <w:p>
       <w:pPr>
@@ -566,16 +621,11 @@
     </w:p>
   </w:body>
 </w:document>
-</file>
-
-<file path=word/footnotes.xml><?xml version="1.0" encoding="utf-8"?>
-<w:footnotes xmlns:w="http://schemas.openxmlformats.org/wordprocessingml/2006/main" xmlns:m="http://schemas.openxmlformats.org/officeDocument/2006/math" xmlns:r="http://schemas.openxmlformats.org/officeDocument/2006/relationships" xmlns:o="urn:schemas-microsoft-com:office:office" xmlns:v="urn:schemas-microsoft-com:vml" xmlns:w10="urn:schemas-microsoft-com:office:word" xmlns:a="http://schemas.openxmlformats.org/drawingml/2006/main" xmlns:pic="http://schemas.openxmlformats.org/drawingml/2006/picture" xmlns:wp="http://schemas.openxmlformats.org/drawingml/2006/wordprocessingDrawing"/>
 </file>
 
 <file path=word/numbering.xml><?xml version="1.0" encoding="utf-8"?>
 <w:numbering xmlns:w="http://schemas.openxmlformats.org/wordprocessingml/2006/main">
   <w:abstractNum w:abstractNumId="0">
-    <w:nsid w:val="608e83c6"/>
     <w:multiLevelType w:val="multilevel"/>
     <w:lvl w:ilvl="0">
       <w:numFmt w:val="bullet"/>
@@ -656,7 +706,6 @@
     </w:lvl>
   </w:abstractNum>
   <w:abstractNum w:abstractNumId="2">
-    <w:nsid w:val="524717b1"/>
     <w:multiLevelType w:val="multilevel"/>
     <w:lvl w:ilvl="0">
       <w:start w:val="1"/>
@@ -1017,8 +1066,8 @@
       <w:i/>
     </w:rPr>
   </w:style>
-  <w:style w:type="paragraph" w:styleId="ImageCaption">
-    <w:name w:val="Image Caption"/>
+  <w:style w:type="paragraph" w:styleId="PictureCaption">
+    <w:name w:val="Picture Caption"/>
     <w:basedOn w:val="Normal"/>
     <w:link w:val="BodyTextChar"/>
     <w:pPr>

</xml_diff>

<commit_message>
some work on sheet 9
</commit_message>
<xml_diff>
--- a/LabSheets/Week_09.docx
+++ b/LabSheets/Week_09.docx
@@ -19,15 +19,6 @@
           <w:ilvl w:val="0"/>
         </w:numPr>
       </w:pPr>
-      <w:r>
-        <w:rPr>
-          <w:b/>
-        </w:rPr>
-        <w:t xml:space="preserve">TICKABLE</w:t>
-      </w:r>
-      <w:r>
-        <w:t xml:space="preserve"> </w:t>
-      </w:r>
       <w:r>
         <w:t xml:space="preserve">Use Sage to solve the following system of equations:</w:t>
       </w:r>
@@ -479,7 +470,7 @@
         </w:numPr>
       </w:pPr>
       <w:r>
-        <w:t xml:space="preserve">We can of course seperate the right hand side of our equation and perhaps include those elements in a vector:</w:t>
+        <w:t xml:space="preserve">We can of course seperate the right hand side of our equation and perhaps include those elements in a vector. Our system can now be represented as:</w:t>
       </w:r>
     </w:p>
     <w:p>
@@ -523,6 +514,69 @@
                   <m:e>
                     <m:r>
                       <m:rPr/>
+                      <m:t>10</m:t>
+                    </m:r>
+                    <m:r>
+                      <m:rPr/>
+                      <m:t>,</m:t>
+                    </m:r>
+                    <m:r>
+                      <m:rPr/>
+                      <m:t>2</m:t>
+                    </m:r>
+                  </m:e>
+                </m:mr>
+                <m:mr>
+                  <m:e>
+                    <m:r>
+                      <m:rPr/>
+                      <m:t>2</m:t>
+                    </m:r>
+                    <m:r>
+                      <m:rPr/>
+                      <m:t>,</m:t>
+                    </m:r>
+                    <m:r>
+                      <m:rPr/>
+                      <m:t>−</m:t>
+                    </m:r>
+                    <m:r>
+                      <m:rPr/>
+                      <m:t>1</m:t>
+                    </m:r>
+                  </m:e>
+                </m:mr>
+              </m:m>
+            </m:e>
+          </m:d>
+          <m:d>
+            <m:dPr>
+              <m:begChr m:val="("/>
+              <m:endChr m:val=")"/>
+              <m:grow/>
+            </m:dPr>
+            <m:e>
+              <m:m>
+                <m:mPr>
+                  <m:baseJc m:val="center"/>
+                  <m:plcHide m:val="on"/>
+                  <m:mcs>
+                    <m:mc>
+                      <m:mcPr>
+                        <m:mcJc m:val="left"/>
+                      </m:mcPr>
+                    </m:mc>
+                    <m:mc>
+                      <m:mcPr>
+                        <m:mcJc m:val="left"/>
+                      </m:mcPr>
+                    </m:mc>
+                  </m:mcs>
+                </m:mPr>
+                <m:mr>
+                  <m:e>
+                    <m:r>
+                      <m:rPr/>
                       <m:t>0</m:t>
                     </m:r>
                   </m:e>
@@ -545,13 +599,753 @@
     <w:p>
       <w:pPr>
         <w:numPr>
+          <w:numId w:val="1"/>
+          <w:ilvl w:val="0"/>
+        </w:numPr>
+      </w:pPr>
+      <w:r>
+        <w:t xml:space="preserve">Let us attempt to represent the above system in Sage.</w:t>
+      </w:r>
+    </w:p>
+    <w:p>
+      <w:pPr>
+        <w:numPr>
+          <w:numId w:val="1"/>
+          <w:ilvl w:val="0"/>
+        </w:numPr>
+      </w:pPr>
+      <w:r>
+        <w:t xml:space="preserve">The following defines</w:t>
+      </w:r>
+      <w:r>
+        <w:t xml:space="preserve"> </w:t>
+      </w:r>
+      <w:r>
+        <w:rPr>
+          <w:rStyle w:val="VerbatimChar"/>
+        </w:rPr>
+        <w:t xml:space="preserve">b</w:t>
+      </w:r>
+      <w:r>
+        <w:t xml:space="preserve"> </w:t>
+      </w:r>
+      <w:r>
+        <w:t xml:space="preserve">as a vector:</w:t>
+      </w:r>
+    </w:p>
+    <w:p>
+      <w:pPr>
+        <w:pStyle w:val="SourceCode"/>
+        <w:numPr>
+          <w:numId w:val="1"/>
+          <w:ilvl w:val="0"/>
+        </w:numPr>
+      </w:pPr>
+      <w:r>
+        <w:rPr>
+          <w:rStyle w:val="VerbatimChar"/>
+        </w:rPr>
+        <w:t xml:space="preserve">b = vector(0,154)</w:t>
+      </w:r>
+    </w:p>
+    <w:p>
+      <w:pPr>
+        <w:numPr>
+          <w:numId w:val="1"/>
+          <w:ilvl w:val="0"/>
+        </w:numPr>
+      </w:pPr>
+      <w:r>
+        <w:t xml:space="preserve">The representation of coefficients is a well defined mathematical object called a</w:t>
+      </w:r>
+      <w:r>
+        <w:t xml:space="preserve"> </w:t>
+      </w:r>
+      <w:r>
+        <w:rPr>
+          <w:rStyle w:val="VerbatimChar"/>
+        </w:rPr>
+        <w:t xml:space="preserve">matrix</w:t>
+      </w:r>
+      <w:r>
+        <w:t xml:space="preserve">. The following code defines</w:t>
+      </w:r>
+      <w:r>
+        <w:t xml:space="preserve"> </w:t>
+      </w:r>
+      <w:r>
+        <w:rPr>
+          <w:rStyle w:val="VerbatimChar"/>
+        </w:rPr>
+        <w:t xml:space="preserve">A</w:t>
+      </w:r>
+      <w:r>
+        <w:t xml:space="preserve"> </w:t>
+      </w:r>
+      <w:r>
+        <w:t xml:space="preserve">as a matrix:</w:t>
+      </w:r>
+    </w:p>
+    <w:p>
+      <w:pPr>
+        <w:pStyle w:val="SourceCode"/>
+        <w:numPr>
+          <w:numId w:val="1"/>
+          <w:ilvl w:val="0"/>
+        </w:numPr>
+      </w:pPr>
+      <w:r>
+        <w:rPr>
+          <w:rStyle w:val="VerbatimChar"/>
+        </w:rPr>
+        <w:t xml:space="preserve">A = matrix([[10, 2], [2, -1]])</w:t>
+      </w:r>
+    </w:p>
+    <w:p>
+      <w:pPr>
+        <w:numPr>
+          <w:numId w:val="1"/>
+          <w:ilvl w:val="0"/>
+        </w:numPr>
+      </w:pPr>
+      <w:r>
+        <w:t xml:space="preserve">If we define a vector</w:t>
+      </w:r>
+      <w:r>
+        <w:t xml:space="preserve"> </w:t>
+      </w:r>
+      <w:r>
+        <w:rPr>
+          <w:rStyle w:val="VerbatimChar"/>
+        </w:rPr>
+        <w:t xml:space="preserve">X</w:t>
+      </w:r>
+      <w:r>
+        <w:t xml:space="preserve"> </w:t>
+      </w:r>
+      <w:r>
+        <w:t xml:space="preserve">as a vector of the symbolic variables:</w:t>
+      </w:r>
+    </w:p>
+    <w:p>
+      <w:pPr>
+        <w:pStyle w:val="SourceCode"/>
+        <w:numPr>
+          <w:numId w:val="1"/>
+          <w:ilvl w:val="0"/>
+        </w:numPr>
+      </w:pPr>
+      <w:r>
+        <w:rPr>
+          <w:rStyle w:val="VerbatimChar"/>
+        </w:rPr>
+        <w:t xml:space="preserve">X = vector([x, y])</w:t>
+      </w:r>
+    </w:p>
+    <w:p>
+      <w:pPr>
+        <w:numPr>
+          <w:numId w:val="1"/>
+          <w:ilvl w:val="0"/>
+        </w:numPr>
+      </w:pPr>
+      <w:r>
+        <w:t xml:space="preserve">We can</w:t>
+      </w:r>
+      <w:r>
+        <w:t xml:space="preserve"> </w:t>
+      </w:r>
+      <w:r>
+        <w:rPr>
+          <w:b/>
+        </w:rPr>
+        <w:t xml:space="preserve">multiply</w:t>
+      </w:r>
+      <w:r>
+        <w:t xml:space="preserve"> </w:t>
+      </w:r>
+      <w:r>
+        <w:rPr>
+          <w:rStyle w:val="VerbatimChar"/>
+        </w:rPr>
+        <w:t xml:space="preserve">A</w:t>
+      </w:r>
+      <w:r>
+        <w:t xml:space="preserve"> </w:t>
+      </w:r>
+      <w:r>
+        <w:t xml:space="preserve">by</w:t>
+      </w:r>
+      <w:r>
+        <w:t xml:space="preserve"> </w:t>
+      </w:r>
+      <w:r>
+        <w:rPr>
+          <w:rStyle w:val="VerbatimChar"/>
+        </w:rPr>
+        <w:t xml:space="preserve">X</w:t>
+      </w:r>
+      <w:r>
+        <w:t xml:space="preserve">:</w:t>
+      </w:r>
+    </w:p>
+    <w:p>
+      <w:pPr>
+        <w:pStyle w:val="SourceCode"/>
+        <w:numPr>
+          <w:numId w:val="1"/>
+          <w:ilvl w:val="0"/>
+        </w:numPr>
+      </w:pPr>
+      <w:r>
+        <w:rPr>
+          <w:rStyle w:val="VerbatimChar"/>
+        </w:rPr>
+        <w:t xml:space="preserve">A * X</w:t>
+      </w:r>
+    </w:p>
+    <w:p>
+      <w:pPr>
+        <w:numPr>
+          <w:numId w:val="1"/>
+          <w:ilvl w:val="0"/>
+        </w:numPr>
+      </w:pPr>
+      <w:r>
+        <w:t xml:space="preserve">Verify that</w:t>
+      </w:r>
+      <w:r>
+        <w:t xml:space="preserve"> </w:t>
+      </w:r>
+      <m:oMath>
+        <m:r>
+          <m:rPr/>
+          <m:t>X</m:t>
+        </m:r>
+        <m:r>
+          <m:rPr/>
+          <m:t>=</m:t>
+        </m:r>
+        <m:r>
+          <m:rPr/>
+          <m:t>(</m:t>
+        </m:r>
+        <m:sSub>
+          <m:e>
+            <m:r>
+              <m:rPr/>
+              <m:t>x</m:t>
+            </m:r>
+          </m:e>
+          <m:sub>
+            <m:r>
+              <m:rPr/>
+              <m:t>0</m:t>
+            </m:r>
+          </m:sub>
+        </m:sSub>
+        <m:r>
+          <m:rPr/>
+          <m:t>,</m:t>
+        </m:r>
+        <m:sSub>
+          <m:e>
+            <m:r>
+              <m:rPr/>
+              <m:t>y</m:t>
+            </m:r>
+          </m:e>
+          <m:sub>
+            <m:r>
+              <m:rPr/>
+              <m:t>0</m:t>
+            </m:r>
+          </m:sub>
+        </m:sSub>
+        <m:r>
+          <m:rPr/>
+          <m:t>)</m:t>
+        </m:r>
+      </m:oMath>
+      <w:r>
+        <w:t xml:space="preserve"> </w:t>
+      </w:r>
+      <w:r>
+        <w:t xml:space="preserve">where</w:t>
+      </w:r>
+      <w:r>
+        <w:t xml:space="preserve"> </w:t>
+      </w:r>
+      <m:oMath>
+        <m:r>
+          <m:rPr/>
+          <m:t>(</m:t>
+        </m:r>
+        <m:sSub>
+          <m:e>
+            <m:r>
+              <m:rPr/>
+              <m:t>x</m:t>
+            </m:r>
+          </m:e>
+          <m:sub>
+            <m:r>
+              <m:rPr/>
+              <m:t>0</m:t>
+            </m:r>
+          </m:sub>
+        </m:sSub>
+        <m:r>
+          <m:rPr/>
+          <m:t>,</m:t>
+        </m:r>
+        <m:sSub>
+          <m:e>
+            <m:r>
+              <m:rPr/>
+              <m:t>y</m:t>
+            </m:r>
+          </m:e>
+          <m:sub>
+            <m:r>
+              <m:rPr/>
+              <m:t>0</m:t>
+            </m:r>
+          </m:sub>
+        </m:sSub>
+        <m:r>
+          <m:rPr/>
+          <m:t>)</m:t>
+        </m:r>
+      </m:oMath>
+      <w:r>
+        <w:t xml:space="preserve"> </w:t>
+      </w:r>
+      <w:r>
+        <w:t xml:space="preserve">is the solution to our system of equations (obtained in (1)).</w:t>
+      </w:r>
+    </w:p>
+    <w:p>
+      <w:pPr>
+        <w:numPr>
           <w:numId w:val="2"/>
           <w:ilvl w:val="0"/>
         </w:numPr>
       </w:pPr>
       <w:r>
-        <w:t xml:space="preserve">Matrix multiplication.</w:t>
-      </w:r>
+        <w:rPr>
+          <w:b/>
+        </w:rPr>
+        <w:t xml:space="preserve">TICKABLE</w:t>
+      </w:r>
+      <w:r>
+        <w:t xml:space="preserve"> </w:t>
+      </w:r>
+      <w:r>
+        <w:t xml:space="preserve">In linear algebra (you will study this next semester) a matrix equation is an equation of the form:</w:t>
+      </w:r>
+    </w:p>
+    <w:p>
+      <w:pPr>
+        <w:numPr>
+          <w:numId w:val="1"/>
+          <w:ilvl w:val="0"/>
+        </w:numPr>
+      </w:pPr>
+      <w:br/>
+      <m:oMathPara>
+        <m:oMathParaPr>
+          <m:jc m:val="center"/>
+        </m:oMathParaPr>
+        <m:oMath>
+          <m:r>
+            <m:rPr/>
+            <m:t>A</m:t>
+          </m:r>
+          <m:r>
+            <m:rPr/>
+            <m:t>X</m:t>
+          </m:r>
+          <m:r>
+            <m:rPr/>
+            <m:t>=</m:t>
+          </m:r>
+          <m:r>
+            <m:rPr/>
+            <m:t>b</m:t>
+          </m:r>
+        </m:oMath>
+      </m:oMathPara>
+      <w:br/>
+    </w:p>
+    <w:p>
+      <w:pPr>
+        <w:numPr>
+          <w:numId w:val="1"/>
+          <w:ilvl w:val="0"/>
+        </w:numPr>
+      </w:pPr>
+      <w:r>
+        <w:t xml:space="preserve">or</w:t>
+      </w:r>
+    </w:p>
+    <w:p>
+      <w:pPr>
+        <w:numPr>
+          <w:numId w:val="1"/>
+          <w:ilvl w:val="0"/>
+        </w:numPr>
+      </w:pPr>
+      <w:br/>
+      <m:oMathPara>
+        <m:oMathParaPr>
+          <m:jc m:val="center"/>
+        </m:oMathParaPr>
+        <m:oMath>
+          <m:r>
+            <m:rPr/>
+            <m:t>X</m:t>
+          </m:r>
+          <m:r>
+            <m:rPr/>
+            <m:t>A</m:t>
+          </m:r>
+          <m:r>
+            <m:rPr/>
+            <m:t>=</m:t>
+          </m:r>
+          <m:r>
+            <m:rPr/>
+            <m:t>b</m:t>
+          </m:r>
+        </m:oMath>
+      </m:oMathPara>
+      <w:br/>
+    </w:p>
+    <w:p>
+      <w:pPr>
+        <w:numPr>
+          <w:numId w:val="1"/>
+          <w:ilvl w:val="0"/>
+        </w:numPr>
+      </w:pPr>
+      <w:r>
+        <w:t xml:space="preserve">If we define</w:t>
+      </w:r>
+      <w:r>
+        <w:t xml:space="preserve"> </w:t>
+      </w:r>
+      <w:r>
+        <w:rPr>
+          <w:rStyle w:val="VerbatimChar"/>
+        </w:rPr>
+        <w:t xml:space="preserve">A</w:t>
+      </w:r>
+      <w:r>
+        <w:t xml:space="preserve"> </w:t>
+      </w:r>
+      <w:r>
+        <w:t xml:space="preserve">and</w:t>
+      </w:r>
+      <w:r>
+        <w:t xml:space="preserve"> </w:t>
+      </w:r>
+      <w:r>
+        <w:rPr>
+          <w:rStyle w:val="VerbatimChar"/>
+        </w:rPr>
+        <w:t xml:space="preserve">b</w:t>
+      </w:r>
+      <w:r>
+        <w:t xml:space="preserve"> </w:t>
+      </w:r>
+      <w:r>
+        <w:t xml:space="preserve">as in question 2 we can solve this equation quite simply using the</w:t>
+      </w:r>
+      <w:r>
+        <w:t xml:space="preserve"> </w:t>
+      </w:r>
+      <w:r>
+        <w:rPr>
+          <w:rStyle w:val="VerbatimChar"/>
+        </w:rPr>
+        <w:t xml:space="preserve">solve_right</w:t>
+      </w:r>
+      <w:r>
+        <w:t xml:space="preserve"> </w:t>
+      </w:r>
+      <w:r>
+        <w:t xml:space="preserve">or</w:t>
+      </w:r>
+      <w:r>
+        <w:t xml:space="preserve"> </w:t>
+      </w:r>
+      <w:r>
+        <w:rPr>
+          <w:rStyle w:val="VerbatimChar"/>
+        </w:rPr>
+        <w:t xml:space="preserve">solve_left</w:t>
+      </w:r>
+      <w:r>
+        <w:t xml:space="preserve"> </w:t>
+      </w:r>
+      <w:r>
+        <w:t xml:space="preserve">methods. The following obtains a solution to the equation</w:t>
+      </w:r>
+      <w:r>
+        <w:t xml:space="preserve"> </w:t>
+      </w:r>
+      <m:oMath>
+        <m:r>
+          <m:rPr/>
+          <m:t>A</m:t>
+        </m:r>
+        <m:r>
+          <m:rPr/>
+          <m:t>X</m:t>
+        </m:r>
+        <m:r>
+          <m:rPr/>
+          <m:t>=</m:t>
+        </m:r>
+        <m:r>
+          <m:rPr/>
+          <m:t>b</m:t>
+        </m:r>
+      </m:oMath>
+      <w:r>
+        <w:t xml:space="preserve">:</w:t>
+      </w:r>
+    </w:p>
+    <w:p>
+      <w:pPr>
+        <w:pStyle w:val="SourceCode"/>
+        <w:numPr>
+          <w:numId w:val="1"/>
+          <w:ilvl w:val="0"/>
+        </w:numPr>
+      </w:pPr>
+      <w:r>
+        <w:rPr>
+          <w:rStyle w:val="VerbatimChar"/>
+        </w:rPr>
+        <w:t xml:space="preserve">A.solve_right(b)</w:t>
+      </w:r>
+    </w:p>
+    <w:p>
+      <w:pPr>
+        <w:numPr>
+          <w:numId w:val="1"/>
+          <w:ilvl w:val="0"/>
+        </w:numPr>
+      </w:pPr>
+      <w:r>
+        <w:t xml:space="preserve">Note that</w:t>
+      </w:r>
+      <w:r>
+        <w:t xml:space="preserve"> </w:t>
+      </w:r>
+      <w:r>
+        <w:rPr>
+          <w:rStyle w:val="VerbatimChar"/>
+        </w:rPr>
+        <w:t xml:space="preserve">A\b</w:t>
+      </w:r>
+      <w:r>
+        <w:t xml:space="preserve"> </w:t>
+      </w:r>
+      <w:r>
+        <w:t xml:space="preserve">is shorthand for</w:t>
+      </w:r>
+      <w:r>
+        <w:t xml:space="preserve"> </w:t>
+      </w:r>
+      <w:r>
+        <w:rPr>
+          <w:rStyle w:val="VerbatimChar"/>
+        </w:rPr>
+        <w:t xml:space="preserve">A.solve_right</w:t>
+      </w:r>
+    </w:p>
+    <w:p>
+      <w:pPr>
+        <w:numPr>
+          <w:numId w:val="1"/>
+          <w:ilvl w:val="0"/>
+        </w:numPr>
+      </w:pPr>
+      <w:r>
+        <w:t xml:space="preserve">Use the above to solve the following system of equations using matrix notation:</w:t>
+      </w:r>
+    </w:p>
+    <w:p>
+      <w:pPr>
+        <w:numPr>
+          <w:numId w:val="1"/>
+          <w:ilvl w:val="0"/>
+        </w:numPr>
+      </w:pPr>
+      <w:br/>
+      <m:oMathPara>
+        <m:oMathParaPr>
+          <m:jc m:val="center"/>
+        </m:oMathParaPr>
+        <m:oMath>
+          <m:d>
+            <m:dPr>
+              <m:begChr m:val="{"/>
+              <m:endChr m:val=""/>
+              <m:grow/>
+            </m:dPr>
+            <m:e>
+              <m:m>
+                <m:mPr>
+                  <m:baseJc m:val="center"/>
+                  <m:plcHide m:val="on"/>
+                  <m:mcs>
+                    <m:mc>
+                      <m:mcPr>
+                        <m:mcJc m:val="left"/>
+                      </m:mcPr>
+                    </m:mc>
+                    <m:mc>
+                      <m:mcPr>
+                        <m:mcJc m:val="left"/>
+                      </m:mcPr>
+                    </m:mc>
+                    <m:mc>
+                      <m:mcPr>
+                        <m:mcJc m:val="left"/>
+                      </m:mcPr>
+                    </m:mc>
+                  </m:mcs>
+                </m:mPr>
+                <m:mr>
+                  <m:e>
+                    <m:r>
+                      <m:rPr/>
+                      <m:t>4</m:t>
+                    </m:r>
+                    <m:r>
+                      <m:rPr/>
+                      <m:t>x</m:t>
+                    </m:r>
+                    <m:r>
+                      <m:rPr/>
+                      <m:t>−</m:t>
+                    </m:r>
+                    <m:r>
+                      <m:rPr/>
+                      <m:t>2</m:t>
+                    </m:r>
+                    <m:r>
+                      <m:rPr/>
+                      <m:t>y</m:t>
+                    </m:r>
+                    <m:r>
+                      <m:rPr/>
+                      <m:t>+</m:t>
+                    </m:r>
+                    <m:r>
+                      <m:rPr/>
+                      <m:t>3</m:t>
+                    </m:r>
+                    <m:r>
+                      <m:rPr/>
+                      <m:t>z</m:t>
+                    </m:r>
+                    <m:r>
+                      <m:rPr/>
+                      <m:t>=</m:t>
+                    </m:r>
+                    <m:r>
+                      <m:rPr/>
+                      <m:t>10</m:t>
+                    </m:r>
+                  </m:e>
+                </m:mr>
+                <m:mr>
+                  <m:e>
+                    <m:r>
+                      <m:rPr/>
+                      <m:t>−</m:t>
+                    </m:r>
+                    <m:r>
+                      <m:rPr/>
+                      <m:t>x</m:t>
+                    </m:r>
+                    <m:r>
+                      <m:rPr/>
+                      <m:t>−</m:t>
+                    </m:r>
+                    <m:r>
+                      <m:rPr/>
+                      <m:t>5</m:t>
+                    </m:r>
+                    <m:r>
+                      <m:rPr/>
+                      <m:t>y</m:t>
+                    </m:r>
+                    <m:r>
+                      <m:rPr/>
+                      <m:t>−</m:t>
+                    </m:r>
+                    <m:r>
+                      <m:rPr/>
+                      <m:t>8</m:t>
+                    </m:r>
+                    <m:r>
+                      <m:rPr/>
+                      <m:t>z</m:t>
+                    </m:r>
+                    <m:r>
+                      <m:rPr/>
+                      <m:t>=</m:t>
+                    </m:r>
+                    <m:r>
+                      <m:rPr/>
+                      <m:t>9</m:t>
+                    </m:r>
+                  </m:e>
+                </m:mr>
+                <m:mr>
+                  <m:e>
+                    <m:r>
+                      <m:rPr/>
+                      <m:t>x</m:t>
+                    </m:r>
+                    <m:r>
+                      <m:rPr/>
+                      <m:t>+</m:t>
+                    </m:r>
+                    <m:r>
+                      <m:rPr/>
+                      <m:t>y</m:t>
+                    </m:r>
+                    <m:r>
+                      <m:rPr/>
+                      <m:t>+</m:t>
+                    </m:r>
+                    <m:r>
+                      <m:rPr/>
+                      <m:t>z</m:t>
+                    </m:r>
+                    <m:r>
+                      <m:rPr/>
+                      <m:t>=</m:t>
+                    </m:r>
+                    <m:r>
+                      <m:rPr/>
+                      <m:t>1</m:t>
+                    </m:r>
+                  </m:e>
+                </m:mr>
+              </m:m>
+            </m:e>
+          </m:d>
+        </m:oMath>
+      </m:oMathPara>
+      <w:br/>
     </w:p>
     <w:p>
       <w:pPr>
@@ -561,13 +1355,1831 @@
         </w:numPr>
       </w:pPr>
       <w:r>
-        <w:t xml:space="preserve">Matrix inversion</w:t>
-      </w:r>
-    </w:p>
-    <w:p>
-      <w:pPr>
-        <w:numPr>
-          <w:numId w:val="2"/>
+        <w:t xml:space="preserve">For reasons that will become clear, the following definition of matrix multiplication is required:</w:t>
+      </w:r>
+    </w:p>
+    <w:p>
+      <w:pPr>
+        <w:numPr>
+          <w:numId w:val="1"/>
+          <w:ilvl w:val="0"/>
+        </w:numPr>
+      </w:pPr>
+      <w:br/>
+      <m:oMathPara>
+        <m:oMathParaPr>
+          <m:jc m:val="center"/>
+        </m:oMathParaPr>
+        <m:oMath>
+          <m:r>
+            <m:rPr/>
+            <m:t>(</m:t>
+          </m:r>
+          <m:r>
+            <m:rPr/>
+            <m:t>A</m:t>
+          </m:r>
+          <m:r>
+            <m:rPr/>
+            <m:t>B</m:t>
+          </m:r>
+          <m:sSub>
+            <m:e>
+              <m:r>
+                <m:rPr/>
+                <m:t>)</m:t>
+              </m:r>
+            </m:e>
+            <m:sub>
+              <m:r>
+                <m:rPr/>
+                <m:t>i</m:t>
+              </m:r>
+              <m:r>
+                <m:rPr/>
+                <m:t>j</m:t>
+              </m:r>
+            </m:sub>
+          </m:sSub>
+          <m:r>
+            <m:rPr/>
+            <m:t>=</m:t>
+          </m:r>
+          <m:nary>
+            <m:naryPr>
+              <m:chr m:val="∑"/>
+              <m:limLoc m:val="undOvr"/>
+              <m:grow/>
+              <m:supHide m:val="off"/>
+              <m:supHide m:val="off"/>
+            </m:naryPr>
+            <m:e>
+              <m:nary>
+                <m:naryPr>
+                  <m:chr m:val="∑"/>
+                  <m:limLoc m:val="undOvr"/>
+                  <m:grow/>
+                  <m:supHide m:val="off"/>
+                  <m:supHide m:val="off"/>
+                </m:naryPr>
+                <m:e>
+                  <m:sSub>
+                    <m:e>
+                      <m:r>
+                        <m:rPr/>
+                        <m:t>A</m:t>
+                      </m:r>
+                    </m:e>
+                    <m:sub>
+                      <m:r>
+                        <m:rPr/>
+                        <m:t>i</m:t>
+                      </m:r>
+                      <m:r>
+                        <m:rPr/>
+                        <m:t>j</m:t>
+                      </m:r>
+                      <m:r>
+                        <m:rPr/>
+                        <m:t>ʹ</m:t>
+                      </m:r>
+                    </m:sub>
+                  </m:sSub>
+                </m:e>
+                <m:sub>
+                  <m:r>
+                    <m:rPr/>
+                    <m:t>i</m:t>
+                  </m:r>
+                  <m:r>
+                    <m:rPr/>
+                    <m:t>ʹ</m:t>
+                  </m:r>
+                </m:sub>
+                <m:sup/>
+              </m:nary>
+            </m:e>
+            <m:sub>
+              <m:r>
+                <m:rPr/>
+                <m:t>j</m:t>
+              </m:r>
+              <m:r>
+                <m:rPr/>
+                <m:t>ʹ</m:t>
+              </m:r>
+            </m:sub>
+            <m:sup/>
+          </m:nary>
+          <m:sSub>
+            <m:e>
+              <m:r>
+                <m:rPr/>
+                <m:t>B</m:t>
+              </m:r>
+            </m:e>
+            <m:sub>
+              <m:r>
+                <m:rPr/>
+                <m:t>i</m:t>
+              </m:r>
+              <m:r>
+                <m:rPr/>
+                <m:t>ʹ</m:t>
+              </m:r>
+              <m:r>
+                <m:rPr/>
+                <m:t>j</m:t>
+              </m:r>
+            </m:sub>
+          </m:sSub>
+        </m:oMath>
+      </m:oMathPara>
+      <w:br/>
+    </w:p>
+    <w:p>
+      <w:pPr>
+        <w:numPr>
+          <w:numId w:val="1"/>
+          <w:ilvl w:val="0"/>
+        </w:numPr>
+      </w:pPr>
+      <w:r>
+        <w:t xml:space="preserve">For</w:t>
+      </w:r>
+      <w:r>
+        <w:t xml:space="preserve"> </w:t>
+      </w:r>
+      <m:oMath>
+        <m:r>
+          <m:rPr/>
+          <m:t>2</m:t>
+        </m:r>
+        <m:r>
+          <m:rPr/>
+          <m:t>×</m:t>
+        </m:r>
+        <m:r>
+          <m:rPr/>
+          <m:t>2</m:t>
+        </m:r>
+      </m:oMath>
+      <w:r>
+        <w:t xml:space="preserve"> </w:t>
+      </w:r>
+      <w:r>
+        <w:t xml:space="preserve">matrices this is equivalent to:</w:t>
+      </w:r>
+    </w:p>
+    <w:p>
+      <w:pPr>
+        <w:numPr>
+          <w:numId w:val="1"/>
+          <w:ilvl w:val="0"/>
+        </w:numPr>
+      </w:pPr>
+      <w:br/>
+      <m:oMathPara>
+        <m:oMathParaPr>
+          <m:jc m:val="center"/>
+        </m:oMathParaPr>
+        <m:oMath>
+          <m:r>
+            <m:rPr/>
+            <m:t>A</m:t>
+          </m:r>
+          <m:r>
+            <m:rPr/>
+            <m:t>B</m:t>
+          </m:r>
+          <m:r>
+            <m:rPr/>
+            <m:t>=</m:t>
+          </m:r>
+          <m:d>
+            <m:dPr>
+              <m:begChr m:val="("/>
+              <m:endChr m:val=")"/>
+              <m:grow/>
+            </m:dPr>
+            <m:e>
+              <m:m>
+                <m:mPr>
+                  <m:baseJc m:val="center"/>
+                  <m:plcHide m:val="on"/>
+                  <m:mcs>
+                    <m:mc>
+                      <m:mcPr>
+                        <m:mcJc m:val="left"/>
+                      </m:mcPr>
+                    </m:mc>
+                    <m:mc>
+                      <m:mcPr>
+                        <m:mcJc m:val="left"/>
+                      </m:mcPr>
+                    </m:mc>
+                  </m:mcs>
+                </m:mPr>
+                <m:mr>
+                  <m:e>
+                    <m:sSub>
+                      <m:e>
+                        <m:r>
+                          <m:rPr/>
+                          <m:t>a</m:t>
+                        </m:r>
+                      </m:e>
+                      <m:sub>
+                        <m:r>
+                          <m:rPr/>
+                          <m:t>11</m:t>
+                        </m:r>
+                      </m:sub>
+                    </m:sSub>
+                  </m:e>
+                  <m:e>
+                    <m:sSub>
+                      <m:e>
+                        <m:r>
+                          <m:rPr/>
+                          <m:t>a</m:t>
+                        </m:r>
+                      </m:e>
+                      <m:sub>
+                        <m:r>
+                          <m:rPr/>
+                          <m:t>12</m:t>
+                        </m:r>
+                      </m:sub>
+                    </m:sSub>
+                  </m:e>
+                </m:mr>
+                <m:mr>
+                  <m:e>
+                    <m:sSub>
+                      <m:e>
+                        <m:r>
+                          <m:rPr/>
+                          <m:t>a</m:t>
+                        </m:r>
+                      </m:e>
+                      <m:sub>
+                        <m:r>
+                          <m:rPr/>
+                          <m:t>21</m:t>
+                        </m:r>
+                      </m:sub>
+                    </m:sSub>
+                  </m:e>
+                  <m:e>
+                    <m:sSub>
+                      <m:e>
+                        <m:r>
+                          <m:rPr/>
+                          <m:t>a</m:t>
+                        </m:r>
+                      </m:e>
+                      <m:sub>
+                        <m:r>
+                          <m:rPr/>
+                          <m:t>22</m:t>
+                        </m:r>
+                      </m:sub>
+                    </m:sSub>
+                  </m:e>
+                </m:mr>
+              </m:m>
+            </m:e>
+          </m:d>
+          <m:d>
+            <m:dPr>
+              <m:begChr m:val="("/>
+              <m:endChr m:val=")"/>
+              <m:grow/>
+            </m:dPr>
+            <m:e>
+              <m:m>
+                <m:mPr>
+                  <m:baseJc m:val="center"/>
+                  <m:plcHide m:val="on"/>
+                  <m:mcs>
+                    <m:mc>
+                      <m:mcPr>
+                        <m:mcJc m:val="left"/>
+                      </m:mcPr>
+                    </m:mc>
+                    <m:mc>
+                      <m:mcPr>
+                        <m:mcJc m:val="left"/>
+                      </m:mcPr>
+                    </m:mc>
+                  </m:mcs>
+                </m:mPr>
+                <m:mr>
+                  <m:e>
+                    <m:sSub>
+                      <m:e>
+                        <m:r>
+                          <m:rPr/>
+                          <m:t>b</m:t>
+                        </m:r>
+                      </m:e>
+                      <m:sub>
+                        <m:r>
+                          <m:rPr/>
+                          <m:t>11</m:t>
+                        </m:r>
+                      </m:sub>
+                    </m:sSub>
+                  </m:e>
+                  <m:e>
+                    <m:sSub>
+                      <m:e>
+                        <m:r>
+                          <m:rPr/>
+                          <m:t>b</m:t>
+                        </m:r>
+                      </m:e>
+                      <m:sub>
+                        <m:r>
+                          <m:rPr/>
+                          <m:t>12</m:t>
+                        </m:r>
+                      </m:sub>
+                    </m:sSub>
+                  </m:e>
+                </m:mr>
+                <m:mr>
+                  <m:e>
+                    <m:sSub>
+                      <m:e>
+                        <m:r>
+                          <m:rPr/>
+                          <m:t>b</m:t>
+                        </m:r>
+                      </m:e>
+                      <m:sub>
+                        <m:r>
+                          <m:rPr/>
+                          <m:t>21</m:t>
+                        </m:r>
+                      </m:sub>
+                    </m:sSub>
+                  </m:e>
+                  <m:e>
+                    <m:sSub>
+                      <m:e>
+                        <m:r>
+                          <m:rPr/>
+                          <m:t>b</m:t>
+                        </m:r>
+                      </m:e>
+                      <m:sub>
+                        <m:r>
+                          <m:rPr/>
+                          <m:t>22</m:t>
+                        </m:r>
+                      </m:sub>
+                    </m:sSub>
+                  </m:e>
+                </m:mr>
+              </m:m>
+            </m:e>
+          </m:d>
+          <m:r>
+            <m:rPr/>
+            <m:t>=</m:t>
+          </m:r>
+          <m:d>
+            <m:dPr>
+              <m:begChr m:val="("/>
+              <m:endChr m:val=")"/>
+              <m:grow/>
+            </m:dPr>
+            <m:e>
+              <m:m>
+                <m:mPr>
+                  <m:baseJc m:val="center"/>
+                  <m:plcHide m:val="on"/>
+                  <m:mcs>
+                    <m:mc>
+                      <m:mcPr>
+                        <m:mcJc m:val="left"/>
+                      </m:mcPr>
+                    </m:mc>
+                    <m:mc>
+                      <m:mcPr>
+                        <m:mcJc m:val="left"/>
+                      </m:mcPr>
+                    </m:mc>
+                  </m:mcs>
+                </m:mPr>
+                <m:mr>
+                  <m:e>
+                    <m:sSub>
+                      <m:e>
+                        <m:r>
+                          <m:rPr/>
+                          <m:t>a</m:t>
+                        </m:r>
+                      </m:e>
+                      <m:sub>
+                        <m:r>
+                          <m:rPr/>
+                          <m:t>11</m:t>
+                        </m:r>
+                      </m:sub>
+                    </m:sSub>
+                    <m:sSub>
+                      <m:e>
+                        <m:r>
+                          <m:rPr/>
+                          <m:t>b</m:t>
+                        </m:r>
+                      </m:e>
+                      <m:sub>
+                        <m:r>
+                          <m:rPr/>
+                          <m:t>11</m:t>
+                        </m:r>
+                      </m:sub>
+                    </m:sSub>
+                    <m:r>
+                      <m:rPr/>
+                      <m:t>+</m:t>
+                    </m:r>
+                    <m:sSub>
+                      <m:e>
+                        <m:r>
+                          <m:rPr/>
+                          <m:t>a</m:t>
+                        </m:r>
+                      </m:e>
+                      <m:sub>
+                        <m:r>
+                          <m:rPr/>
+                          <m:t>12</m:t>
+                        </m:r>
+                      </m:sub>
+                    </m:sSub>
+                    <m:sSub>
+                      <m:e>
+                        <m:r>
+                          <m:rPr/>
+                          <m:t>b</m:t>
+                        </m:r>
+                      </m:e>
+                      <m:sub>
+                        <m:r>
+                          <m:rPr/>
+                          <m:t>21</m:t>
+                        </m:r>
+                      </m:sub>
+                    </m:sSub>
+                  </m:e>
+                  <m:e>
+                    <m:sSub>
+                      <m:e>
+                        <m:r>
+                          <m:rPr/>
+                          <m:t>a</m:t>
+                        </m:r>
+                      </m:e>
+                      <m:sub>
+                        <m:r>
+                          <m:rPr/>
+                          <m:t>11</m:t>
+                        </m:r>
+                      </m:sub>
+                    </m:sSub>
+                    <m:sSub>
+                      <m:e>
+                        <m:r>
+                          <m:rPr/>
+                          <m:t>b</m:t>
+                        </m:r>
+                      </m:e>
+                      <m:sub>
+                        <m:r>
+                          <m:rPr/>
+                          <m:t>12</m:t>
+                        </m:r>
+                      </m:sub>
+                    </m:sSub>
+                    <m:r>
+                      <m:rPr/>
+                      <m:t>+</m:t>
+                    </m:r>
+                    <m:sSub>
+                      <m:e>
+                        <m:r>
+                          <m:rPr/>
+                          <m:t>a</m:t>
+                        </m:r>
+                      </m:e>
+                      <m:sub>
+                        <m:r>
+                          <m:rPr/>
+                          <m:t>12</m:t>
+                        </m:r>
+                      </m:sub>
+                    </m:sSub>
+                    <m:sSub>
+                      <m:e>
+                        <m:r>
+                          <m:rPr/>
+                          <m:t>b</m:t>
+                        </m:r>
+                      </m:e>
+                      <m:sub>
+                        <m:r>
+                          <m:rPr/>
+                          <m:t>22</m:t>
+                        </m:r>
+                      </m:sub>
+                    </m:sSub>
+                  </m:e>
+                </m:mr>
+                <m:mr>
+                  <m:e>
+                    <m:sSub>
+                      <m:e>
+                        <m:r>
+                          <m:rPr/>
+                          <m:t>a</m:t>
+                        </m:r>
+                      </m:e>
+                      <m:sub>
+                        <m:r>
+                          <m:rPr/>
+                          <m:t>21</m:t>
+                        </m:r>
+                      </m:sub>
+                    </m:sSub>
+                    <m:sSub>
+                      <m:e>
+                        <m:r>
+                          <m:rPr/>
+                          <m:t>b</m:t>
+                        </m:r>
+                      </m:e>
+                      <m:sub>
+                        <m:r>
+                          <m:rPr/>
+                          <m:t>11</m:t>
+                        </m:r>
+                      </m:sub>
+                    </m:sSub>
+                    <m:r>
+                      <m:rPr/>
+                      <m:t>+</m:t>
+                    </m:r>
+                    <m:sSub>
+                      <m:e>
+                        <m:r>
+                          <m:rPr/>
+                          <m:t>a</m:t>
+                        </m:r>
+                      </m:e>
+                      <m:sub>
+                        <m:r>
+                          <m:rPr/>
+                          <m:t>22</m:t>
+                        </m:r>
+                      </m:sub>
+                    </m:sSub>
+                    <m:sSub>
+                      <m:e>
+                        <m:r>
+                          <m:rPr/>
+                          <m:t>b</m:t>
+                        </m:r>
+                      </m:e>
+                      <m:sub>
+                        <m:r>
+                          <m:rPr/>
+                          <m:t>21</m:t>
+                        </m:r>
+                      </m:sub>
+                    </m:sSub>
+                  </m:e>
+                  <m:e>
+                    <m:sSub>
+                      <m:e>
+                        <m:r>
+                          <m:rPr/>
+                          <m:t>a</m:t>
+                        </m:r>
+                      </m:e>
+                      <m:sub>
+                        <m:r>
+                          <m:rPr/>
+                          <m:t>21</m:t>
+                        </m:r>
+                      </m:sub>
+                    </m:sSub>
+                    <m:sSub>
+                      <m:e>
+                        <m:r>
+                          <m:rPr/>
+                          <m:t>b</m:t>
+                        </m:r>
+                      </m:e>
+                      <m:sub>
+                        <m:r>
+                          <m:rPr/>
+                          <m:t>12</m:t>
+                        </m:r>
+                      </m:sub>
+                    </m:sSub>
+                    <m:r>
+                      <m:rPr/>
+                      <m:t>+</m:t>
+                    </m:r>
+                    <m:sSub>
+                      <m:e>
+                        <m:r>
+                          <m:rPr/>
+                          <m:t>a</m:t>
+                        </m:r>
+                      </m:e>
+                      <m:sub>
+                        <m:r>
+                          <m:rPr/>
+                          <m:t>22</m:t>
+                        </m:r>
+                      </m:sub>
+                    </m:sSub>
+                    <m:sSub>
+                      <m:e>
+                        <m:r>
+                          <m:rPr/>
+                          <m:t>b</m:t>
+                        </m:r>
+                      </m:e>
+                      <m:sub>
+                        <m:r>
+                          <m:rPr/>
+                          <m:t>22</m:t>
+                        </m:r>
+                      </m:sub>
+                    </m:sSub>
+                  </m:e>
+                </m:mr>
+              </m:m>
+            </m:e>
+          </m:d>
+        </m:oMath>
+      </m:oMathPara>
+      <w:br/>
+    </w:p>
+    <w:p>
+      <w:pPr>
+        <w:numPr>
+          <w:numId w:val="1"/>
+          <w:ilvl w:val="0"/>
+        </w:numPr>
+      </w:pPr>
+      <w:r>
+        <w:t xml:space="preserve">As an example create the following two matrices in Sage:</w:t>
+      </w:r>
+    </w:p>
+    <w:p>
+      <w:pPr>
+        <w:pStyle w:val="SourceCode"/>
+        <w:numPr>
+          <w:numId w:val="1"/>
+          <w:ilvl w:val="0"/>
+        </w:numPr>
+      </w:pPr>
+      <w:r>
+        <w:rPr>
+          <w:rStyle w:val="VerbatimChar"/>
+        </w:rPr>
+        <w:t xml:space="preserve">A = matrix([[1,2],[3,4]])</w:t>
+      </w:r>
+      <w:br/>
+      <w:r>
+        <w:rPr>
+          <w:rStyle w:val="VerbatimChar"/>
+        </w:rPr>
+        <w:t xml:space="preserve">B = matrix([[7,8],[9,10]])</w:t>
+      </w:r>
+    </w:p>
+    <w:p>
+      <w:pPr>
+        <w:numPr>
+          <w:numId w:val="1"/>
+          <w:ilvl w:val="0"/>
+        </w:numPr>
+      </w:pPr>
+      <w:r>
+        <w:t xml:space="preserve">Attempt to multiply these matrices by hand and carry out their multiplication in Sage:</w:t>
+      </w:r>
+    </w:p>
+    <w:p>
+      <w:pPr>
+        <w:pStyle w:val="SourceCode"/>
+        <w:numPr>
+          <w:numId w:val="1"/>
+          <w:ilvl w:val="0"/>
+        </w:numPr>
+      </w:pPr>
+      <w:r>
+        <w:rPr>
+          <w:rStyle w:val="VerbatimChar"/>
+        </w:rPr>
+        <w:t xml:space="preserve">A*B</w:t>
+      </w:r>
+    </w:p>
+    <w:p>
+      <w:pPr>
+        <w:numPr>
+          <w:numId w:val="1"/>
+          <w:ilvl w:val="0"/>
+        </w:numPr>
+      </w:pPr>
+      <w:r>
+        <w:t xml:space="preserve">Repeat the exercise by multiplying the following pairs of matrices:</w:t>
+      </w:r>
+    </w:p>
+    <w:p>
+      <w:pPr>
+        <w:numPr>
+          <w:numId w:val="3"/>
+          <w:ilvl w:val="1"/>
+        </w:numPr>
+      </w:pPr>
+      <m:oMath>
+        <m:r>
+          <m:rPr/>
+          <m:t>A</m:t>
+        </m:r>
+        <m:r>
+          <m:rPr/>
+          <m:t>=</m:t>
+        </m:r>
+        <m:d>
+          <m:dPr>
+            <m:begChr m:val="("/>
+            <m:endChr m:val=")"/>
+            <m:grow/>
+          </m:dPr>
+          <m:e>
+            <m:m>
+              <m:mPr>
+                <m:baseJc m:val="center"/>
+                <m:plcHide m:val="on"/>
+                <m:mcs>
+                  <m:mc>
+                    <m:mcPr>
+                      <m:mcJc m:val="left"/>
+                    </m:mcPr>
+                  </m:mc>
+                  <m:mc>
+                    <m:mcPr>
+                      <m:mcJc m:val="left"/>
+                    </m:mcPr>
+                  </m:mc>
+                </m:mcs>
+              </m:mPr>
+              <m:mr>
+                <m:e>
+                  <m:r>
+                    <m:rPr/>
+                    <m:t>−</m:t>
+                  </m:r>
+                  <m:r>
+                    <m:rPr/>
+                    <m:t>1</m:t>
+                  </m:r>
+                </m:e>
+                <m:e>
+                  <m:r>
+                    <m:rPr/>
+                    <m:t>1</m:t>
+                  </m:r>
+                </m:e>
+              </m:mr>
+              <m:mr>
+                <m:e>
+                  <m:r>
+                    <m:rPr/>
+                    <m:t>−</m:t>
+                  </m:r>
+                  <m:r>
+                    <m:rPr/>
+                    <m:t>1</m:t>
+                  </m:r>
+                </m:e>
+                <m:e>
+                  <m:r>
+                    <m:rPr/>
+                    <m:t>−</m:t>
+                  </m:r>
+                  <m:r>
+                    <m:rPr/>
+                    <m:t>1</m:t>
+                  </m:r>
+                </m:e>
+              </m:mr>
+            </m:m>
+          </m:e>
+        </m:d>
+      </m:oMath>
+      <w:r>
+        <w:t xml:space="preserve">,</w:t>
+      </w:r>
+      <w:r>
+        <w:t xml:space="preserve"> </w:t>
+      </w:r>
+      <m:oMath>
+        <m:r>
+          <m:rPr/>
+          <m:t>B</m:t>
+        </m:r>
+        <m:r>
+          <m:rPr/>
+          <m:t>=</m:t>
+        </m:r>
+        <m:d>
+          <m:dPr>
+            <m:begChr m:val="("/>
+            <m:endChr m:val=")"/>
+            <m:grow/>
+          </m:dPr>
+          <m:e>
+            <m:m>
+              <m:mPr>
+                <m:baseJc m:val="center"/>
+                <m:plcHide m:val="on"/>
+                <m:mcs>
+                  <m:mc>
+                    <m:mcPr>
+                      <m:mcJc m:val="left"/>
+                    </m:mcPr>
+                  </m:mc>
+                  <m:mc>
+                    <m:mcPr>
+                      <m:mcJc m:val="left"/>
+                    </m:mcPr>
+                  </m:mc>
+                </m:mcs>
+              </m:mPr>
+              <m:mr>
+                <m:e>
+                  <m:r>
+                    <m:rPr/>
+                    <m:t>−</m:t>
+                  </m:r>
+                  <m:r>
+                    <m:rPr/>
+                    <m:t>1</m:t>
+                  </m:r>
+                </m:e>
+                <m:e>
+                  <m:r>
+                    <m:rPr/>
+                    <m:t>4</m:t>
+                  </m:r>
+                </m:e>
+              </m:mr>
+              <m:mr>
+                <m:e>
+                  <m:r>
+                    <m:rPr/>
+                    <m:t>1</m:t>
+                  </m:r>
+                </m:e>
+                <m:e>
+                  <m:r>
+                    <m:rPr/>
+                    <m:t>1</m:t>
+                  </m:r>
+                </m:e>
+              </m:mr>
+            </m:m>
+          </m:e>
+        </m:d>
+      </m:oMath>
+    </w:p>
+    <w:p>
+      <w:pPr>
+        <w:numPr>
+          <w:numId w:val="3"/>
+          <w:ilvl w:val="1"/>
+        </w:numPr>
+      </w:pPr>
+      <m:oMath>
+        <m:r>
+          <m:rPr/>
+          <m:t>A</m:t>
+        </m:r>
+        <m:r>
+          <m:rPr/>
+          <m:t>=</m:t>
+        </m:r>
+        <m:d>
+          <m:dPr>
+            <m:begChr m:val="("/>
+            <m:endChr m:val=")"/>
+            <m:grow/>
+          </m:dPr>
+          <m:e>
+            <m:m>
+              <m:mPr>
+                <m:baseJc m:val="center"/>
+                <m:plcHide m:val="on"/>
+                <m:mcs>
+                  <m:mc>
+                    <m:mcPr>
+                      <m:mcJc m:val="left"/>
+                    </m:mcPr>
+                  </m:mc>
+                  <m:mc>
+                    <m:mcPr>
+                      <m:mcJc m:val="left"/>
+                    </m:mcPr>
+                  </m:mc>
+                </m:mcs>
+              </m:mPr>
+              <m:mr>
+                <m:e>
+                  <m:r>
+                    <m:rPr/>
+                    <m:t>0</m:t>
+                  </m:r>
+                </m:e>
+                <m:e>
+                  <m:r>
+                    <m:rPr/>
+                    <m:t>144</m:t>
+                  </m:r>
+                </m:e>
+              </m:mr>
+              <m:mr>
+                <m:e>
+                  <m:r>
+                    <m:rPr/>
+                    <m:t>−</m:t>
+                  </m:r>
+                  <m:r>
+                    <m:rPr/>
+                    <m:t>2</m:t>
+                  </m:r>
+                </m:e>
+                <m:e>
+                  <m:r>
+                    <m:rPr/>
+                    <m:t>1</m:t>
+                  </m:r>
+                </m:e>
+              </m:mr>
+            </m:m>
+          </m:e>
+        </m:d>
+      </m:oMath>
+      <w:r>
+        <w:t xml:space="preserve">,</w:t>
+      </w:r>
+      <w:r>
+        <w:t xml:space="preserve"> </w:t>
+      </w:r>
+      <m:oMath>
+        <m:r>
+          <m:rPr/>
+          <m:t>B</m:t>
+        </m:r>
+        <m:r>
+          <m:rPr/>
+          <m:t>=</m:t>
+        </m:r>
+        <m:d>
+          <m:dPr>
+            <m:begChr m:val="("/>
+            <m:endChr m:val=")"/>
+            <m:grow/>
+          </m:dPr>
+          <m:e>
+            <m:m>
+              <m:mPr>
+                <m:baseJc m:val="center"/>
+                <m:plcHide m:val="on"/>
+                <m:mcs>
+                  <m:mc>
+                    <m:mcPr>
+                      <m:mcJc m:val="left"/>
+                    </m:mcPr>
+                  </m:mc>
+                  <m:mc>
+                    <m:mcPr>
+                      <m:mcJc m:val="left"/>
+                    </m:mcPr>
+                  </m:mc>
+                </m:mcs>
+              </m:mPr>
+              <m:mr>
+                <m:e>
+                  <m:r>
+                    <m:rPr/>
+                    <m:t>1</m:t>
+                  </m:r>
+                </m:e>
+                <m:e>
+                  <m:r>
+                    <m:rPr/>
+                    <m:t>0</m:t>
+                  </m:r>
+                </m:e>
+              </m:mr>
+              <m:mr>
+                <m:e>
+                  <m:r>
+                    <m:rPr/>
+                    <m:t>0</m:t>
+                  </m:r>
+                </m:e>
+                <m:e>
+                  <m:r>
+                    <m:rPr/>
+                    <m:t>1</m:t>
+                  </m:r>
+                </m:e>
+              </m:mr>
+            </m:m>
+          </m:e>
+        </m:d>
+      </m:oMath>
+    </w:p>
+    <w:p>
+      <w:pPr>
+        <w:numPr>
+          <w:numId w:val="3"/>
+          <w:ilvl w:val="1"/>
+        </w:numPr>
+      </w:pPr>
+      <m:oMath>
+        <m:r>
+          <m:rPr/>
+          <m:t>A</m:t>
+        </m:r>
+        <m:r>
+          <m:rPr/>
+          <m:t>=</m:t>
+        </m:r>
+        <m:d>
+          <m:dPr>
+            <m:begChr m:val="("/>
+            <m:endChr m:val=")"/>
+            <m:grow/>
+          </m:dPr>
+          <m:e>
+            <m:m>
+              <m:mPr>
+                <m:baseJc m:val="center"/>
+                <m:plcHide m:val="on"/>
+                <m:mcs>
+                  <m:mc>
+                    <m:mcPr>
+                      <m:mcJc m:val="left"/>
+                    </m:mcPr>
+                  </m:mc>
+                  <m:mc>
+                    <m:mcPr>
+                      <m:mcJc m:val="left"/>
+                    </m:mcPr>
+                  </m:mc>
+                </m:mcs>
+              </m:mPr>
+              <m:mr>
+                <m:e>
+                  <m:r>
+                    <m:rPr/>
+                    <m:t>1</m:t>
+                  </m:r>
+                </m:e>
+                <m:e>
+                  <m:r>
+                    <m:rPr/>
+                    <m:t>0</m:t>
+                  </m:r>
+                </m:e>
+              </m:mr>
+              <m:mr>
+                <m:e>
+                  <m:r>
+                    <m:rPr/>
+                    <m:t>0</m:t>
+                  </m:r>
+                </m:e>
+                <m:e>
+                  <m:r>
+                    <m:rPr/>
+                    <m:t>1</m:t>
+                  </m:r>
+                </m:e>
+              </m:mr>
+            </m:m>
+          </m:e>
+        </m:d>
+      </m:oMath>
+      <w:r>
+        <w:t xml:space="preserve">,</w:t>
+      </w:r>
+      <w:r>
+        <w:t xml:space="preserve"> </w:t>
+      </w:r>
+      <m:oMath>
+        <m:r>
+          <m:rPr/>
+          <m:t>B</m:t>
+        </m:r>
+        <m:r>
+          <m:rPr/>
+          <m:t>=</m:t>
+        </m:r>
+        <m:d>
+          <m:dPr>
+            <m:begChr m:val="("/>
+            <m:endChr m:val=")"/>
+            <m:grow/>
+          </m:dPr>
+          <m:e>
+            <m:m>
+              <m:mPr>
+                <m:baseJc m:val="center"/>
+                <m:plcHide m:val="on"/>
+                <m:mcs>
+                  <m:mc>
+                    <m:mcPr>
+                      <m:mcJc m:val="left"/>
+                    </m:mcPr>
+                  </m:mc>
+                  <m:mc>
+                    <m:mcPr>
+                      <m:mcJc m:val="left"/>
+                    </m:mcPr>
+                  </m:mc>
+                </m:mcs>
+              </m:mPr>
+              <m:mr>
+                <m:e>
+                  <m:r>
+                    <m:rPr/>
+                    <m:t>−</m:t>
+                  </m:r>
+                  <m:r>
+                    <m:rPr/>
+                    <m:t>2</m:t>
+                  </m:r>
+                </m:e>
+                <m:e>
+                  <m:r>
+                    <m:rPr/>
+                    <m:t>0</m:t>
+                  </m:r>
+                </m:e>
+              </m:mr>
+              <m:mr>
+                <m:e>
+                  <m:r>
+                    <m:rPr/>
+                    <m:t>−</m:t>
+                  </m:r>
+                  <m:r>
+                    <m:rPr/>
+                    <m:t>1</m:t>
+                  </m:r>
+                </m:e>
+                <m:e>
+                  <m:r>
+                    <m:rPr/>
+                    <m:t>−</m:t>
+                  </m:r>
+                  <m:r>
+                    <m:rPr/>
+                    <m:t>17</m:t>
+                  </m:r>
+                </m:e>
+              </m:mr>
+            </m:m>
+          </m:e>
+        </m:d>
+      </m:oMath>
+    </w:p>
+    <w:p>
+      <w:pPr>
+        <w:numPr>
+          <w:numId w:val="3"/>
+          <w:ilvl w:val="1"/>
+        </w:numPr>
+      </w:pPr>
+      <m:oMath>
+        <m:r>
+          <m:rPr/>
+          <m:t>A</m:t>
+        </m:r>
+        <m:r>
+          <m:rPr/>
+          <m:t>=</m:t>
+        </m:r>
+        <m:d>
+          <m:dPr>
+            <m:begChr m:val="("/>
+            <m:endChr m:val=")"/>
+            <m:grow/>
+          </m:dPr>
+          <m:e>
+            <m:m>
+              <m:mPr>
+                <m:baseJc m:val="center"/>
+                <m:plcHide m:val="on"/>
+                <m:mcs>
+                  <m:mc>
+                    <m:mcPr>
+                      <m:mcJc m:val="left"/>
+                    </m:mcPr>
+                  </m:mc>
+                  <m:mc>
+                    <m:mcPr>
+                      <m:mcJc m:val="left"/>
+                    </m:mcPr>
+                  </m:mc>
+                </m:mcs>
+              </m:mPr>
+              <m:mr>
+                <m:e>
+                  <m:r>
+                    <m:rPr/>
+                    <m:t>0</m:t>
+                  </m:r>
+                </m:e>
+                <m:e>
+                  <m:r>
+                    <m:rPr/>
+                    <m:t>−</m:t>
+                  </m:r>
+                  <m:r>
+                    <m:rPr/>
+                    <m:t>1</m:t>
+                  </m:r>
+                </m:e>
+              </m:mr>
+              <m:mr>
+                <m:e>
+                  <m:r>
+                    <m:rPr/>
+                    <m:t>3</m:t>
+                  </m:r>
+                </m:e>
+                <m:e>
+                  <m:r>
+                    <m:rPr/>
+                    <m:t>1</m:t>
+                  </m:r>
+                </m:e>
+              </m:mr>
+            </m:m>
+          </m:e>
+        </m:d>
+      </m:oMath>
+      <w:r>
+        <w:t xml:space="preserve">,</w:t>
+      </w:r>
+      <w:r>
+        <w:t xml:space="preserve"> </w:t>
+      </w:r>
+      <m:oMath>
+        <m:r>
+          <m:rPr/>
+          <m:t>B</m:t>
+        </m:r>
+        <m:r>
+          <m:rPr/>
+          <m:t>=</m:t>
+        </m:r>
+        <m:d>
+          <m:dPr>
+            <m:begChr m:val="("/>
+            <m:endChr m:val=")"/>
+            <m:grow/>
+          </m:dPr>
+          <m:e>
+            <m:m>
+              <m:mPr>
+                <m:baseJc m:val="center"/>
+                <m:plcHide m:val="on"/>
+                <m:mcs>
+                  <m:mc>
+                    <m:mcPr>
+                      <m:mcJc m:val="left"/>
+                    </m:mcPr>
+                  </m:mc>
+                  <m:mc>
+                    <m:mcPr>
+                      <m:mcJc m:val="left"/>
+                    </m:mcPr>
+                  </m:mc>
+                </m:mcs>
+              </m:mPr>
+              <m:mr>
+                <m:e>
+                  <m:r>
+                    <m:rPr/>
+                    <m:t>1</m:t>
+                  </m:r>
+                  <m:r>
+                    <m:rPr/>
+                    <m:t>/</m:t>
+                  </m:r>
+                  <m:r>
+                    <m:rPr/>
+                    <m:t>3</m:t>
+                  </m:r>
+                </m:e>
+                <m:e>
+                  <m:r>
+                    <m:rPr/>
+                    <m:t>1</m:t>
+                  </m:r>
+                  <m:r>
+                    <m:rPr/>
+                    <m:t>/</m:t>
+                  </m:r>
+                  <m:r>
+                    <m:rPr/>
+                    <m:t>3</m:t>
+                  </m:r>
+                </m:e>
+              </m:mr>
+              <m:mr>
+                <m:e>
+                  <m:r>
+                    <m:rPr/>
+                    <m:t>−</m:t>
+                  </m:r>
+                  <m:r>
+                    <m:rPr/>
+                    <m:t>1</m:t>
+                  </m:r>
+                </m:e>
+                <m:e>
+                  <m:r>
+                    <m:rPr/>
+                    <m:t>0</m:t>
+                  </m:r>
+                </m:e>
+              </m:mr>
+            </m:m>
+          </m:e>
+        </m:d>
+      </m:oMath>
+    </w:p>
+    <w:p>
+      <w:pPr>
+        <w:numPr>
+          <w:numId w:val="3"/>
+          <w:ilvl w:val="0"/>
+        </w:numPr>
+      </w:pPr>
+      <w:r>
+        <w:rPr>
+          <w:b/>
+        </w:rPr>
+        <w:t xml:space="preserve">TICKABLE</w:t>
+      </w:r>
+      <w:r>
+        <w:t xml:space="preserve"> </w:t>
+      </w:r>
+      <w:r>
+        <w:t xml:space="preserve">The previous exercise shows that when considering matrix multiplication there exists a matrix which does not have a multiplicative affect: "the identity matrix".</w:t>
+      </w:r>
+    </w:p>
+    <w:p>
+      <w:pPr>
+        <w:numPr>
+          <w:numId w:val="1"/>
+          <w:ilvl w:val="0"/>
+        </w:numPr>
+      </w:pPr>
+      <w:r>
+        <w:t xml:space="preserve">The identity matrix of size</w:t>
+      </w:r>
+      <w:r>
+        <w:t xml:space="preserve"> </w:t>
+      </w:r>
+      <m:oMath>
+        <m:r>
+          <m:rPr/>
+          <m:t>n</m:t>
+        </m:r>
+        <m:r>
+          <m:rPr/>
+          <m:t>×</m:t>
+        </m:r>
+        <m:r>
+          <m:rPr/>
+          <m:t>n</m:t>
+        </m:r>
+      </m:oMath>
+      <w:r>
+        <w:t xml:space="preserve"> </w:t>
+      </w:r>
+      <w:r>
+        <w:t xml:space="preserve">is denoted by</w:t>
+      </w:r>
+      <w:r>
+        <w:t xml:space="preserve"> </w:t>
+      </w:r>
+      <m:oMath>
+        <m:sSub>
+          <m:e>
+            <m:r>
+              <m:rPr/>
+              <m:t>𝕀</m:t>
+            </m:r>
+          </m:e>
+          <m:sub>
+            <m:r>
+              <m:rPr/>
+              <m:t>n</m:t>
+            </m:r>
+          </m:sub>
+        </m:sSub>
+      </m:oMath>
+      <w:r>
+        <w:t xml:space="preserve">. The following Sage code gives</w:t>
+      </w:r>
+      <w:r>
+        <w:t xml:space="preserve"> </w:t>
+      </w:r>
+      <m:oMath>
+        <m:sSub>
+          <m:e>
+            <m:r>
+              <m:rPr/>
+              <m:t>𝕀</m:t>
+            </m:r>
+          </m:e>
+          <m:sub>
+            <m:r>
+              <m:rPr/>
+              <m:t>n</m:t>
+            </m:r>
+          </m:sub>
+        </m:sSub>
+      </m:oMath>
+      <w:r>
+        <w:t xml:space="preserve">:</w:t>
+      </w:r>
+    </w:p>
+    <w:p>
+      <w:pPr>
+        <w:pStyle w:val="SourceCode"/>
+        <w:numPr>
+          <w:numId w:val="1"/>
+          <w:ilvl w:val="0"/>
+        </w:numPr>
+      </w:pPr>
+      <w:r>
+        <w:rPr>
+          <w:rStyle w:val="VerbatimChar"/>
+        </w:rPr>
+        <w:t xml:space="preserve">identify_matrix(4)</w:t>
+      </w:r>
+    </w:p>
+    <w:p>
+      <w:pPr>
+        <w:numPr>
+          <w:numId w:val="1"/>
+          <w:ilvl w:val="0"/>
+        </w:numPr>
+      </w:pPr>
+      <w:r>
+        <w:t xml:space="preserve">Note also, that the previous exercise showed that we can sometimes find a matrix</w:t>
+      </w:r>
+      <w:r>
+        <w:t xml:space="preserve"> </w:t>
+      </w:r>
+      <m:oMath>
+        <m:r>
+          <m:rPr/>
+          <m:t>B</m:t>
+        </m:r>
+      </m:oMath>
+      <w:r>
+        <w:t xml:space="preserve"> </w:t>
+      </w:r>
+      <w:r>
+        <w:t xml:space="preserve">such that</w:t>
+      </w:r>
+      <w:r>
+        <w:t xml:space="preserve"> </w:t>
+      </w:r>
+      <m:oMath>
+        <m:r>
+          <m:rPr/>
+          <m:t>A</m:t>
+        </m:r>
+        <m:r>
+          <m:rPr/>
+          <m:t>B</m:t>
+        </m:r>
+        <m:r>
+          <m:rPr/>
+          <m:t>=</m:t>
+        </m:r>
+        <m:sSub>
+          <m:e>
+            <m:r>
+              <m:rPr/>
+              <m:t>𝕀</m:t>
+            </m:r>
+          </m:e>
+          <m:sub>
+            <m:r>
+              <m:rPr/>
+              <m:t>n</m:t>
+            </m:r>
+          </m:sub>
+        </m:sSub>
+      </m:oMath>
+      <w:r>
+        <w:t xml:space="preserve">. Finding such a matrix is refered to as 'invering'</w:t>
+      </w:r>
+      <w:r>
+        <w:t xml:space="preserve"> </w:t>
+      </w:r>
+      <m:oMath>
+        <m:r>
+          <m:rPr/>
+          <m:t>A</m:t>
+        </m:r>
+      </m:oMath>
+      <w:r>
+        <w:t xml:space="preserve"> </w:t>
+      </w:r>
+      <w:r>
+        <w:t xml:space="preserve">and if certain properties hold (you will see this in further details next semester) this matrix is denoted</w:t>
+      </w:r>
+      <w:r>
+        <w:t xml:space="preserve"> </w:t>
+      </w:r>
+      <m:oMath>
+        <m:sSup>
+          <m:e>
+            <m:r>
+              <m:rPr/>
+              <m:t>A</m:t>
+            </m:r>
+          </m:e>
+          <m:sup>
+            <m:r>
+              <m:rPr/>
+              <m:t>−</m:t>
+            </m:r>
+            <m:r>
+              <m:rPr/>
+              <m:t>1</m:t>
+            </m:r>
+          </m:sup>
+        </m:sSup>
+      </m:oMath>
+      <w:r>
+        <w:t xml:space="preserve">.</w:t>
+      </w:r>
+    </w:p>
+    <w:p>
+      <w:pPr>
+        <w:numPr>
+          <w:numId w:val="1"/>
+          <w:ilvl w:val="0"/>
+        </w:numPr>
+      </w:pPr>
+      <w:r>
+        <w:t xml:space="preserve">If we recall the matrix equation</w:t>
+      </w:r>
+      <w:r>
+        <w:t xml:space="preserve"> </w:t>
+      </w:r>
+      <m:oMath>
+        <m:r>
+          <m:rPr/>
+          <m:t>A</m:t>
+        </m:r>
+        <m:r>
+          <m:rPr/>
+          <m:t>X</m:t>
+        </m:r>
+        <m:r>
+          <m:rPr/>
+          <m:t>=</m:t>
+        </m:r>
+        <m:r>
+          <m:rPr/>
+          <m:t>b</m:t>
+        </m:r>
+      </m:oMath>
+      <w:r>
+        <w:t xml:space="preserve"> </w:t>
+      </w:r>
+      <w:r>
+        <w:t xml:space="preserve">and if we assume that</w:t>
+      </w:r>
+      <w:r>
+        <w:t xml:space="preserve"> </w:t>
+      </w:r>
+      <m:oMath>
+        <m:sSup>
+          <m:e>
+            <m:r>
+              <m:rPr/>
+              <m:t>A</m:t>
+            </m:r>
+          </m:e>
+          <m:sup>
+            <m:r>
+              <m:rPr/>
+              <m:t>−</m:t>
+            </m:r>
+            <m:r>
+              <m:rPr/>
+              <m:t>1</m:t>
+            </m:r>
+          </m:sup>
+        </m:sSup>
+      </m:oMath>
+      <w:r>
+        <w:t xml:space="preserve">exists then multiplying both sides by</w:t>
+      </w:r>
+      <w:r>
+        <w:t xml:space="preserve"> </w:t>
+      </w:r>
+      <m:oMath>
+        <m:sSup>
+          <m:e>
+            <m:r>
+              <m:rPr/>
+              <m:t>A</m:t>
+            </m:r>
+          </m:e>
+          <m:sup>
+            <m:r>
+              <m:rPr/>
+              <m:t>−</m:t>
+            </m:r>
+            <m:r>
+              <m:rPr/>
+              <m:t>1</m:t>
+            </m:r>
+          </m:sup>
+        </m:sSup>
+      </m:oMath>
+      <w:r>
+        <w:t xml:space="preserve"> </w:t>
+      </w:r>
+      <w:r>
+        <w:t xml:space="preserve">gives:</w:t>
+      </w:r>
+    </w:p>
+    <w:p>
+      <w:pPr>
+        <w:pStyle w:val="SourceCode"/>
+        <w:numPr>
+          <w:numId w:val="1"/>
+          <w:ilvl w:val="0"/>
+        </w:numPr>
+      </w:pPr>
+      <w:r>
+        <w:rPr>
+          <w:rStyle w:val="VerbatimChar"/>
+        </w:rPr>
+        <w:t xml:space="preserve">$$A^{-1}AX=A^{-1}b\Rightarrow \mathbb{I}_nX=A^{-1}b=X=A^{-1}b$$</w:t>
+      </w:r>
+    </w:p>
+    <w:p>
+      <w:pPr>
+        <w:numPr>
+          <w:numId w:val="1"/>
+          <w:ilvl w:val="0"/>
+        </w:numPr>
+      </w:pPr>
+      <w:r>
+        <w:t xml:space="preserve">In Sage we can obtain</w:t>
+      </w:r>
+      <w:r>
+        <w:t xml:space="preserve"> </w:t>
+      </w:r>
+      <m:oMath>
+        <m:sSup>
+          <m:e>
+            <m:r>
+              <m:rPr/>
+              <m:t>A</m:t>
+            </m:r>
+          </m:e>
+          <m:sup>
+            <m:r>
+              <m:rPr/>
+              <m:t>−</m:t>
+            </m:r>
+            <m:r>
+              <m:rPr/>
+              <m:t>1</m:t>
+            </m:r>
+          </m:sup>
+        </m:sSup>
+      </m:oMath>
+      <w:r>
+        <w:t xml:space="preserve"> </w:t>
+      </w:r>
+      <w:r>
+        <w:t xml:space="preserve">(if it exists) with the following code:</w:t>
+      </w:r>
+    </w:p>
+    <w:p>
+      <w:pPr>
+        <w:pStyle w:val="SourceCode"/>
+        <w:numPr>
+          <w:numId w:val="1"/>
+          <w:ilvl w:val="0"/>
+        </w:numPr>
+      </w:pPr>
+      <w:r>
+        <w:rPr>
+          <w:rStyle w:val="VerbatimChar"/>
+        </w:rPr>
+        <w:t xml:space="preserve">A.inverse()</w:t>
+      </w:r>
+    </w:p>
+    <w:p>
+      <w:pPr>
+        <w:numPr>
+          <w:numId w:val="1"/>
+          <w:ilvl w:val="0"/>
+        </w:numPr>
+      </w:pPr>
+      <w:r>
+        <w:t xml:space="preserve">Thus another approach to solving</w:t>
+      </w:r>
+      <w:r>
+        <w:t xml:space="preserve"> </w:t>
+      </w:r>
+      <m:oMath>
+        <m:r>
+          <m:rPr/>
+          <m:t>A</m:t>
+        </m:r>
+        <m:r>
+          <m:rPr/>
+          <m:t>X</m:t>
+        </m:r>
+        <m:r>
+          <m:rPr/>
+          <m:t>=</m:t>
+        </m:r>
+        <m:r>
+          <m:rPr/>
+          <m:t>b</m:t>
+        </m:r>
+      </m:oMath>
+      <w:r>
+        <w:t xml:space="preserve"> </w:t>
+      </w:r>
+      <w:r>
+        <w:t xml:space="preserve">is:</w:t>
+      </w:r>
+    </w:p>
+    <w:p>
+      <w:pPr>
+        <w:pStyle w:val="SourceCode"/>
+        <w:numPr>
+          <w:numId w:val="1"/>
+          <w:ilvl w:val="0"/>
+        </w:numPr>
+      </w:pPr>
+      <w:r>
+        <w:rPr>
+          <w:rStyle w:val="VerbatimChar"/>
+        </w:rPr>
+        <w:t xml:space="preserve">A.inverse()*b</w:t>
+      </w:r>
+    </w:p>
+    <w:p>
+      <w:pPr>
+        <w:numPr>
+          <w:numId w:val="1"/>
+          <w:ilvl w:val="0"/>
+        </w:numPr>
+      </w:pPr>
+      <w:r>
+        <w:t xml:space="preserve">Use this approach to solve the systems of equations we have considered so far.</w:t>
+      </w:r>
+    </w:p>
+    <w:p>
+      <w:pPr>
+        <w:numPr>
+          <w:numId w:val="3"/>
           <w:ilvl w:val="0"/>
         </w:numPr>
       </w:pPr>
@@ -578,7 +3190,7 @@
     <w:p>
       <w:pPr>
         <w:numPr>
-          <w:numId w:val="2"/>
+          <w:numId w:val="3"/>
           <w:ilvl w:val="0"/>
         </w:numPr>
       </w:pPr>
@@ -589,7 +3201,7 @@
     <w:p>
       <w:pPr>
         <w:numPr>
-          <w:numId w:val="2"/>
+          <w:numId w:val="3"/>
           <w:ilvl w:val="0"/>
         </w:numPr>
       </w:pPr>
@@ -600,7 +3212,7 @@
     <w:p>
       <w:pPr>
         <w:numPr>
-          <w:numId w:val="2"/>
+          <w:numId w:val="3"/>
           <w:ilvl w:val="0"/>
         </w:numPr>
       </w:pPr>
@@ -611,12 +3223,12 @@
     <w:p>
       <w:pPr>
         <w:numPr>
-          <w:numId w:val="2"/>
-          <w:ilvl w:val="0"/>
-        </w:numPr>
-      </w:pPr>
-      <w:r>
-        <w:t xml:space="preserve">Creating a big linear system.</w:t>
+          <w:numId w:val="3"/>
+          <w:ilvl w:val="0"/>
+        </w:numPr>
+      </w:pPr>
+      <w:r>
+        <w:t xml:space="preserve">Creating a big linear system and solve it.</w:t>
       </w:r>
     </w:p>
   </w:body>
@@ -796,6 +3408,30 @@
     <w:abstractNumId w:val="0"/>
   </w:num>
   <w:num w:numId="2">
+    <w:abstractNumId w:val="2"/>
+    <w:lvlOverride w:ilvl="0">
+      <w:startOverride w:val="1"/>
+    </w:lvlOverride>
+    <w:lvlOverride w:ilvl="1">
+      <w:startOverride w:val="1"/>
+    </w:lvlOverride>
+    <w:lvlOverride w:ilvl="2">
+      <w:startOverride w:val="1"/>
+    </w:lvlOverride>
+    <w:lvlOverride w:ilvl="3">
+      <w:startOverride w:val="1"/>
+    </w:lvlOverride>
+    <w:lvlOverride w:ilvl="4">
+      <w:startOverride w:val="1"/>
+    </w:lvlOverride>
+    <w:lvlOverride w:ilvl="5">
+      <w:startOverride w:val="1"/>
+    </w:lvlOverride>
+    <w:lvlOverride w:ilvl="6">
+      <w:startOverride w:val="1"/>
+    </w:lvlOverride>
+  </w:num>
+  <w:num w:numId="3">
     <w:abstractNumId w:val="2"/>
     <w:lvlOverride w:ilvl="0">
       <w:startOverride w:val="1"/>

</xml_diff>

<commit_message>
obtain list exercise is pretty cool
</commit_message>
<xml_diff>
--- a/LabSheets/Week_09.docx
+++ b/LabSheets/Week_09.docx
@@ -3044,18 +3044,154 @@
     </w:p>
     <w:p>
       <w:pPr>
-        <w:pStyle w:val="SourceCode"/>
         <w:numPr>
           <w:numId w:val="1"/>
           <w:ilvl w:val="0"/>
         </w:numPr>
       </w:pPr>
-      <w:r>
-        <w:rPr>
-          <w:rStyle w:val="VerbatimChar"/>
-        </w:rPr>
-        <w:t xml:space="preserve">$$A^{-1}AX=A^{-1}b\Rightarrow \mathbb{I}_nX=A^{-1}b=X=A^{-1}b$$</w:t>
-      </w:r>
+      <w:br/>
+      <m:oMathPara>
+        <m:oMathParaPr>
+          <m:jc m:val="center"/>
+        </m:oMathParaPr>
+        <m:oMath>
+          <m:sSup>
+            <m:e>
+              <m:r>
+                <m:rPr/>
+                <m:t>A</m:t>
+              </m:r>
+            </m:e>
+            <m:sup>
+              <m:r>
+                <m:rPr/>
+                <m:t>−</m:t>
+              </m:r>
+              <m:r>
+                <m:rPr/>
+                <m:t>1</m:t>
+              </m:r>
+            </m:sup>
+          </m:sSup>
+          <m:r>
+            <m:rPr/>
+            <m:t>A</m:t>
+          </m:r>
+          <m:r>
+            <m:rPr/>
+            <m:t>X</m:t>
+          </m:r>
+          <m:r>
+            <m:rPr/>
+            <m:t>=</m:t>
+          </m:r>
+          <m:sSup>
+            <m:e>
+              <m:r>
+                <m:rPr/>
+                <m:t>A</m:t>
+              </m:r>
+            </m:e>
+            <m:sup>
+              <m:r>
+                <m:rPr/>
+                <m:t>−</m:t>
+              </m:r>
+              <m:r>
+                <m:rPr/>
+                <m:t>1</m:t>
+              </m:r>
+            </m:sup>
+          </m:sSup>
+          <m:r>
+            <m:rPr/>
+            <m:t>b</m:t>
+          </m:r>
+          <m:r>
+            <m:rPr/>
+            <m:t>⇒</m:t>
+          </m:r>
+          <m:sSub>
+            <m:e>
+              <m:r>
+                <m:rPr/>
+                <m:t>𝕀</m:t>
+              </m:r>
+            </m:e>
+            <m:sub>
+              <m:r>
+                <m:rPr/>
+                <m:t>n</m:t>
+              </m:r>
+            </m:sub>
+          </m:sSub>
+          <m:r>
+            <m:rPr/>
+            <m:t>X</m:t>
+          </m:r>
+          <m:r>
+            <m:rPr/>
+            <m:t>=</m:t>
+          </m:r>
+          <m:sSup>
+            <m:e>
+              <m:r>
+                <m:rPr/>
+                <m:t>A</m:t>
+              </m:r>
+            </m:e>
+            <m:sup>
+              <m:r>
+                <m:rPr/>
+                <m:t>−</m:t>
+              </m:r>
+              <m:r>
+                <m:rPr/>
+                <m:t>1</m:t>
+              </m:r>
+            </m:sup>
+          </m:sSup>
+          <m:r>
+            <m:rPr/>
+            <m:t>b</m:t>
+          </m:r>
+          <m:r>
+            <m:rPr/>
+            <m:t>⇒</m:t>
+          </m:r>
+          <m:r>
+            <m:rPr/>
+            <m:t>X</m:t>
+          </m:r>
+          <m:r>
+            <m:rPr/>
+            <m:t>=</m:t>
+          </m:r>
+          <m:sSup>
+            <m:e>
+              <m:r>
+                <m:rPr/>
+                <m:t>A</m:t>
+              </m:r>
+            </m:e>
+            <m:sup>
+              <m:r>
+                <m:rPr/>
+                <m:t>−</m:t>
+              </m:r>
+              <m:r>
+                <m:rPr/>
+                <m:t>1</m:t>
+              </m:r>
+            </m:sup>
+          </m:sSup>
+          <m:r>
+            <m:rPr/>
+            <m:t>b</m:t>
+          </m:r>
+        </m:oMath>
+      </m:oMathPara>
+      <w:br/>
     </w:p>
     <w:p>
       <w:pPr>
@@ -3184,7 +3320,945 @@
         </w:numPr>
       </w:pPr>
       <w:r>
-        <w:t xml:space="preserve">Enter the following matrices in to a list. Invert all of them.</w:t>
+        <w:rPr>
+          <w:b/>
+        </w:rPr>
+        <w:t xml:space="preserve">TICKABLE</w:t>
+      </w:r>
+      <w:r>
+        <w:t xml:space="preserve"> </w:t>
+      </w:r>
+      <w:r>
+        <w:t xml:space="preserve">Recalling your basic python knowledge. Lists can be used to hold any sort of object. Obtain a list of the inverses of the following matrices (when the inverse exists, you might need to look up information on</w:t>
+      </w:r>
+      <w:r>
+        <w:t xml:space="preserve"> </w:t>
+      </w:r>
+      <w:r>
+        <w:rPr>
+          <w:rStyle w:val="VerbatimChar"/>
+        </w:rPr>
+        <w:t xml:space="preserve">try</w:t>
+      </w:r>
+      <w:r>
+        <w:t xml:space="preserve"> </w:t>
+      </w:r>
+      <w:r>
+        <w:t xml:space="preserve">and</w:t>
+      </w:r>
+      <w:r>
+        <w:t xml:space="preserve"> </w:t>
+      </w:r>
+      <w:r>
+        <w:rPr>
+          <w:rStyle w:val="VerbatimChar"/>
+        </w:rPr>
+        <w:t xml:space="preserve">except</w:t>
+      </w:r>
+      <w:r>
+        <w:t xml:space="preserve">):</w:t>
+      </w:r>
+    </w:p>
+    <w:p>
+      <w:pPr>
+        <w:numPr>
+          <w:numId w:val="1"/>
+          <w:ilvl w:val="0"/>
+        </w:numPr>
+      </w:pPr>
+      <w:br/>
+      <m:oMathPara>
+        <m:oMathParaPr>
+          <m:jc m:val="center"/>
+        </m:oMathParaPr>
+        <m:oMath>
+          <m:d>
+            <m:dPr>
+              <m:begChr m:val="("/>
+              <m:endChr m:val=")"/>
+              <m:grow/>
+            </m:dPr>
+            <m:e>
+              <m:m>
+                <m:mPr>
+                  <m:baseJc m:val="center"/>
+                  <m:plcHide m:val="on"/>
+                  <m:mcs>
+                    <m:mc>
+                      <m:mcPr>
+                        <m:mcJc m:val="right"/>
+                      </m:mcPr>
+                    </m:mc>
+                    <m:mc>
+                      <m:mcPr>
+                        <m:mcJc m:val="right"/>
+                      </m:mcPr>
+                    </m:mc>
+                    <m:mc>
+                      <m:mcPr>
+                        <m:mcJc m:val="right"/>
+                      </m:mcPr>
+                    </m:mc>
+                    <m:mc>
+                      <m:mcPr>
+                        <m:mcJc m:val="right"/>
+                      </m:mcPr>
+                    </m:mc>
+                    <m:mc>
+                      <m:mcPr>
+                        <m:mcJc m:val="right"/>
+                      </m:mcPr>
+                    </m:mc>
+                  </m:mcs>
+                </m:mPr>
+                <m:mr>
+                  <m:e>
+                    <m:f>
+                      <m:fPr>
+                        <m:type m:val="bar"/>
+                      </m:fPr>
+                      <m:num>
+                        <m:r>
+                          <m:rPr/>
+                          <m:t>1</m:t>
+                        </m:r>
+                      </m:num>
+                      <m:den>
+                        <m:r>
+                          <m:rPr/>
+                          <m:t>2</m:t>
+                        </m:r>
+                      </m:den>
+                    </m:f>
+                  </m:e>
+                  <m:e>
+                    <m:r>
+                      <m:rPr/>
+                      <m:t>0</m:t>
+                    </m:r>
+                  </m:e>
+                  <m:e>
+                    <m:r>
+                      <m:rPr/>
+                      <m:t>0</m:t>
+                    </m:r>
+                  </m:e>
+                  <m:e>
+                    <m:r>
+                      <m:rPr/>
+                      <m:t>−</m:t>
+                    </m:r>
+                    <m:r>
+                      <m:rPr/>
+                      <m:t>1</m:t>
+                    </m:r>
+                  </m:e>
+                  <m:e>
+                    <m:r>
+                      <m:rPr/>
+                      <m:t>1</m:t>
+                    </m:r>
+                  </m:e>
+                </m:mr>
+                <m:mr>
+                  <m:e>
+                    <m:r>
+                      <m:rPr/>
+                      <m:t>−</m:t>
+                    </m:r>
+                    <m:r>
+                      <m:rPr/>
+                      <m:t>1</m:t>
+                    </m:r>
+                  </m:e>
+                  <m:e>
+                    <m:r>
+                      <m:rPr/>
+                      <m:t>−</m:t>
+                    </m:r>
+                    <m:r>
+                      <m:rPr/>
+                      <m:t>1</m:t>
+                    </m:r>
+                  </m:e>
+                  <m:e>
+                    <m:r>
+                      <m:rPr/>
+                      <m:t>1</m:t>
+                    </m:r>
+                  </m:e>
+                  <m:e>
+                    <m:r>
+                      <m:rPr/>
+                      <m:t>−</m:t>
+                    </m:r>
+                    <m:f>
+                      <m:fPr>
+                        <m:type m:val="bar"/>
+                      </m:fPr>
+                      <m:num>
+                        <m:r>
+                          <m:rPr/>
+                          <m:t>1</m:t>
+                        </m:r>
+                      </m:num>
+                      <m:den>
+                        <m:r>
+                          <m:rPr/>
+                          <m:t>2</m:t>
+                        </m:r>
+                      </m:den>
+                    </m:f>
+                  </m:e>
+                  <m:e>
+                    <m:r>
+                      <m:rPr/>
+                      <m:t>2</m:t>
+                    </m:r>
+                  </m:e>
+                </m:mr>
+                <m:mr>
+                  <m:e>
+                    <m:r>
+                      <m:rPr/>
+                      <m:t>0</m:t>
+                    </m:r>
+                  </m:e>
+                  <m:e>
+                    <m:r>
+                      <m:rPr/>
+                      <m:t>−</m:t>
+                    </m:r>
+                    <m:r>
+                      <m:rPr/>
+                      <m:t>1</m:t>
+                    </m:r>
+                  </m:e>
+                  <m:e>
+                    <m:r>
+                      <m:rPr/>
+                      <m:t>0</m:t>
+                    </m:r>
+                  </m:e>
+                  <m:e>
+                    <m:r>
+                      <m:rPr/>
+                      <m:t>−</m:t>
+                    </m:r>
+                    <m:r>
+                      <m:rPr/>
+                      <m:t>2</m:t>
+                    </m:r>
+                  </m:e>
+                  <m:e>
+                    <m:r>
+                      <m:rPr/>
+                      <m:t>0</m:t>
+                    </m:r>
+                  </m:e>
+                </m:mr>
+                <m:mr>
+                  <m:e>
+                    <m:r>
+                      <m:rPr/>
+                      <m:t>0</m:t>
+                    </m:r>
+                  </m:e>
+                  <m:e>
+                    <m:r>
+                      <m:rPr/>
+                      <m:t>0</m:t>
+                    </m:r>
+                  </m:e>
+                  <m:e>
+                    <m:f>
+                      <m:fPr>
+                        <m:type m:val="bar"/>
+                      </m:fPr>
+                      <m:num>
+                        <m:r>
+                          <m:rPr/>
+                          <m:t>1</m:t>
+                        </m:r>
+                      </m:num>
+                      <m:den>
+                        <m:r>
+                          <m:rPr/>
+                          <m:t>2</m:t>
+                        </m:r>
+                      </m:den>
+                    </m:f>
+                  </m:e>
+                  <m:e>
+                    <m:r>
+                      <m:rPr/>
+                      <m:t>−</m:t>
+                    </m:r>
+                    <m:r>
+                      <m:rPr/>
+                      <m:t>1</m:t>
+                    </m:r>
+                  </m:e>
+                  <m:e>
+                    <m:r>
+                      <m:rPr/>
+                      <m:t>0</m:t>
+                    </m:r>
+                  </m:e>
+                </m:mr>
+                <m:mr>
+                  <m:e>
+                    <m:r>
+                      <m:rPr/>
+                      <m:t>−</m:t>
+                    </m:r>
+                    <m:r>
+                      <m:rPr/>
+                      <m:t>1</m:t>
+                    </m:r>
+                  </m:e>
+                  <m:e>
+                    <m:r>
+                      <m:rPr/>
+                      <m:t>0</m:t>
+                    </m:r>
+                  </m:e>
+                  <m:e>
+                    <m:r>
+                      <m:rPr/>
+                      <m:t>−</m:t>
+                    </m:r>
+                    <m:r>
+                      <m:rPr/>
+                      <m:t>2</m:t>
+                    </m:r>
+                  </m:e>
+                  <m:e>
+                    <m:r>
+                      <m:rPr/>
+                      <m:t>2</m:t>
+                    </m:r>
+                  </m:e>
+                  <m:e>
+                    <m:r>
+                      <m:rPr/>
+                      <m:t>0</m:t>
+                    </m:r>
+                  </m:e>
+                </m:mr>
+              </m:m>
+            </m:e>
+          </m:d>
+        </m:oMath>
+      </m:oMathPara>
+      <w:br/>
+      <w:r>
+        <w:t xml:space="preserve"> </w:t>
+      </w:r>
+      <w:br/>
+      <m:oMathPara>
+        <m:oMathParaPr>
+          <m:jc m:val="center"/>
+        </m:oMathParaPr>
+        <m:oMath>
+          <m:d>
+            <m:dPr>
+              <m:begChr m:val="("/>
+              <m:endChr m:val=")"/>
+              <m:grow/>
+            </m:dPr>
+            <m:e>
+              <m:m>
+                <m:mPr>
+                  <m:baseJc m:val="center"/>
+                  <m:plcHide m:val="on"/>
+                  <m:mcs>
+                    <m:mc>
+                      <m:mcPr>
+                        <m:mcJc m:val="right"/>
+                      </m:mcPr>
+                    </m:mc>
+                    <m:mc>
+                      <m:mcPr>
+                        <m:mcJc m:val="right"/>
+                      </m:mcPr>
+                    </m:mc>
+                    <m:mc>
+                      <m:mcPr>
+                        <m:mcJc m:val="right"/>
+                      </m:mcPr>
+                    </m:mc>
+                    <m:mc>
+                      <m:mcPr>
+                        <m:mcJc m:val="right"/>
+                      </m:mcPr>
+                    </m:mc>
+                    <m:mc>
+                      <m:mcPr>
+                        <m:mcJc m:val="right"/>
+                      </m:mcPr>
+                    </m:mc>
+                  </m:mcs>
+                </m:mPr>
+                <m:mr>
+                  <m:e>
+                    <m:r>
+                      <m:rPr/>
+                      <m:t>−</m:t>
+                    </m:r>
+                    <m:r>
+                      <m:rPr/>
+                      <m:t>1</m:t>
+                    </m:r>
+                  </m:e>
+                  <m:e>
+                    <m:r>
+                      <m:rPr/>
+                      <m:t>−</m:t>
+                    </m:r>
+                    <m:r>
+                      <m:rPr/>
+                      <m:t>1</m:t>
+                    </m:r>
+                  </m:e>
+                  <m:e>
+                    <m:r>
+                      <m:rPr/>
+                      <m:t>0</m:t>
+                    </m:r>
+                  </m:e>
+                  <m:e>
+                    <m:r>
+                      <m:rPr/>
+                      <m:t>0</m:t>
+                    </m:r>
+                  </m:e>
+                  <m:e>
+                    <m:r>
+                      <m:rPr/>
+                      <m:t>−</m:t>
+                    </m:r>
+                    <m:r>
+                      <m:rPr/>
+                      <m:t>1</m:t>
+                    </m:r>
+                  </m:e>
+                </m:mr>
+                <m:mr>
+                  <m:e>
+                    <m:r>
+                      <m:rPr/>
+                      <m:t>2</m:t>
+                    </m:r>
+                  </m:e>
+                  <m:e>
+                    <m:r>
+                      <m:rPr/>
+                      <m:t>1</m:t>
+                    </m:r>
+                  </m:e>
+                  <m:e>
+                    <m:r>
+                      <m:rPr/>
+                      <m:t>0</m:t>
+                    </m:r>
+                  </m:e>
+                  <m:e>
+                    <m:r>
+                      <m:rPr/>
+                      <m:t>1</m:t>
+                    </m:r>
+                  </m:e>
+                  <m:e>
+                    <m:r>
+                      <m:rPr/>
+                      <m:t>1</m:t>
+                    </m:r>
+                  </m:e>
+                </m:mr>
+                <m:mr>
+                  <m:e>
+                    <m:r>
+                      <m:rPr/>
+                      <m:t>−</m:t>
+                    </m:r>
+                    <m:r>
+                      <m:rPr/>
+                      <m:t>2</m:t>
+                    </m:r>
+                  </m:e>
+                  <m:e>
+                    <m:r>
+                      <m:rPr/>
+                      <m:t>0</m:t>
+                    </m:r>
+                  </m:e>
+                  <m:e>
+                    <m:r>
+                      <m:rPr/>
+                      <m:t>1</m:t>
+                    </m:r>
+                  </m:e>
+                  <m:e>
+                    <m:r>
+                      <m:rPr/>
+                      <m:t>2</m:t>
+                    </m:r>
+                  </m:e>
+                  <m:e>
+                    <m:r>
+                      <m:rPr/>
+                      <m:t>2</m:t>
+                    </m:r>
+                  </m:e>
+                </m:mr>
+                <m:mr>
+                  <m:e>
+                    <m:r>
+                      <m:rPr/>
+                      <m:t>−</m:t>
+                    </m:r>
+                    <m:f>
+                      <m:fPr>
+                        <m:type m:val="bar"/>
+                      </m:fPr>
+                      <m:num>
+                        <m:r>
+                          <m:rPr/>
+                          <m:t>1</m:t>
+                        </m:r>
+                      </m:num>
+                      <m:den>
+                        <m:r>
+                          <m:rPr/>
+                          <m:t>2</m:t>
+                        </m:r>
+                      </m:den>
+                    </m:f>
+                  </m:e>
+                  <m:e>
+                    <m:r>
+                      <m:rPr/>
+                      <m:t>0</m:t>
+                    </m:r>
+                  </m:e>
+                  <m:e>
+                    <m:r>
+                      <m:rPr/>
+                      <m:t>−</m:t>
+                    </m:r>
+                    <m:f>
+                      <m:fPr>
+                        <m:type m:val="bar"/>
+                      </m:fPr>
+                      <m:num>
+                        <m:r>
+                          <m:rPr/>
+                          <m:t>1</m:t>
+                        </m:r>
+                      </m:num>
+                      <m:den>
+                        <m:r>
+                          <m:rPr/>
+                          <m:t>2</m:t>
+                        </m:r>
+                      </m:den>
+                    </m:f>
+                  </m:e>
+                  <m:e>
+                    <m:r>
+                      <m:rPr/>
+                      <m:t>0</m:t>
+                    </m:r>
+                  </m:e>
+                  <m:e>
+                    <m:f>
+                      <m:fPr>
+                        <m:type m:val="bar"/>
+                      </m:fPr>
+                      <m:num>
+                        <m:r>
+                          <m:rPr/>
+                          <m:t>1</m:t>
+                        </m:r>
+                      </m:num>
+                      <m:den>
+                        <m:r>
+                          <m:rPr/>
+                          <m:t>2</m:t>
+                        </m:r>
+                      </m:den>
+                    </m:f>
+                  </m:e>
+                </m:mr>
+                <m:mr>
+                  <m:e>
+                    <m:r>
+                      <m:rPr/>
+                      <m:t>0</m:t>
+                    </m:r>
+                  </m:e>
+                  <m:e>
+                    <m:r>
+                      <m:rPr/>
+                      <m:t>0</m:t>
+                    </m:r>
+                  </m:e>
+                  <m:e>
+                    <m:r>
+                      <m:rPr/>
+                      <m:t>0</m:t>
+                    </m:r>
+                  </m:e>
+                  <m:e>
+                    <m:f>
+                      <m:fPr>
+                        <m:type m:val="bar"/>
+                      </m:fPr>
+                      <m:num>
+                        <m:r>
+                          <m:rPr/>
+                          <m:t>1</m:t>
+                        </m:r>
+                      </m:num>
+                      <m:den>
+                        <m:r>
+                          <m:rPr/>
+                          <m:t>2</m:t>
+                        </m:r>
+                      </m:den>
+                    </m:f>
+                  </m:e>
+                  <m:e>
+                    <m:r>
+                      <m:rPr/>
+                      <m:t>−</m:t>
+                    </m:r>
+                    <m:r>
+                      <m:rPr/>
+                      <m:t>1</m:t>
+                    </m:r>
+                  </m:e>
+                </m:mr>
+              </m:m>
+            </m:e>
+          </m:d>
+        </m:oMath>
+      </m:oMathPara>
+      <w:br/>
+      <w:r>
+        <w:t xml:space="preserve"> </w:t>
+      </w:r>
+      <w:br/>
+      <m:oMathPara>
+        <m:oMathParaPr>
+          <m:jc m:val="center"/>
+        </m:oMathParaPr>
+        <m:oMath>
+          <m:d>
+            <m:dPr>
+              <m:begChr m:val="("/>
+              <m:endChr m:val=")"/>
+              <m:grow/>
+            </m:dPr>
+            <m:e>
+              <m:m>
+                <m:mPr>
+                  <m:baseJc m:val="center"/>
+                  <m:plcHide m:val="on"/>
+                  <m:mcs>
+                    <m:mc>
+                      <m:mcPr>
+                        <m:mcJc m:val="right"/>
+                      </m:mcPr>
+                    </m:mc>
+                    <m:mc>
+                      <m:mcPr>
+                        <m:mcJc m:val="right"/>
+                      </m:mcPr>
+                    </m:mc>
+                  </m:mcs>
+                </m:mPr>
+                <m:mr>
+                  <m:e>
+                    <m:r>
+                      <m:rPr/>
+                      <m:t>−</m:t>
+                    </m:r>
+                    <m:f>
+                      <m:fPr>
+                        <m:type m:val="bar"/>
+                      </m:fPr>
+                      <m:num>
+                        <m:r>
+                          <m:rPr/>
+                          <m:t>1</m:t>
+                        </m:r>
+                      </m:num>
+                      <m:den>
+                        <m:r>
+                          <m:rPr/>
+                          <m:t>2</m:t>
+                        </m:r>
+                      </m:den>
+                    </m:f>
+                  </m:e>
+                  <m:e>
+                    <m:r>
+                      <m:rPr/>
+                      <m:t>−</m:t>
+                    </m:r>
+                    <m:f>
+                      <m:fPr>
+                        <m:type m:val="bar"/>
+                      </m:fPr>
+                      <m:num>
+                        <m:r>
+                          <m:rPr/>
+                          <m:t>1</m:t>
+                        </m:r>
+                      </m:num>
+                      <m:den>
+                        <m:r>
+                          <m:rPr/>
+                          <m:t>2</m:t>
+                        </m:r>
+                      </m:den>
+                    </m:f>
+                  </m:e>
+                </m:mr>
+                <m:mr>
+                  <m:e>
+                    <m:r>
+                      <m:rPr/>
+                      <m:t>−</m:t>
+                    </m:r>
+                    <m:r>
+                      <m:rPr/>
+                      <m:t>2</m:t>
+                    </m:r>
+                  </m:e>
+                  <m:e>
+                    <m:r>
+                      <m:rPr/>
+                      <m:t>−</m:t>
+                    </m:r>
+                    <m:r>
+                      <m:rPr/>
+                      <m:t>1</m:t>
+                    </m:r>
+                  </m:e>
+                </m:mr>
+              </m:m>
+            </m:e>
+          </m:d>
+        </m:oMath>
+      </m:oMathPara>
+      <w:br/>
+      <w:r>
+        <w:t xml:space="preserve"> </w:t>
+      </w:r>
+      <w:br/>
+      <m:oMathPara>
+        <m:oMathParaPr>
+          <m:jc m:val="center"/>
+        </m:oMathParaPr>
+        <m:oMath>
+          <m:d>
+            <m:dPr>
+              <m:begChr m:val="("/>
+              <m:endChr m:val=")"/>
+              <m:grow/>
+            </m:dPr>
+            <m:e>
+              <m:m>
+                <m:mPr>
+                  <m:baseJc m:val="center"/>
+                  <m:plcHide m:val="on"/>
+                  <m:mcs>
+                    <m:mc>
+                      <m:mcPr>
+                        <m:mcJc m:val="right"/>
+                      </m:mcPr>
+                    </m:mc>
+                    <m:mc>
+                      <m:mcPr>
+                        <m:mcJc m:val="right"/>
+                      </m:mcPr>
+                    </m:mc>
+                    <m:mc>
+                      <m:mcPr>
+                        <m:mcJc m:val="right"/>
+                      </m:mcPr>
+                    </m:mc>
+                  </m:mcs>
+                </m:mPr>
+                <m:mr>
+                  <m:e>
+                    <m:r>
+                      <m:rPr/>
+                      <m:t>−</m:t>
+                    </m:r>
+                    <m:r>
+                      <m:rPr/>
+                      <m:t>2</m:t>
+                    </m:r>
+                  </m:e>
+                  <m:e>
+                    <m:r>
+                      <m:rPr/>
+                      <m:t>0</m:t>
+                    </m:r>
+                  </m:e>
+                  <m:e>
+                    <m:r>
+                      <m:rPr/>
+                      <m:t>1</m:t>
+                    </m:r>
+                  </m:e>
+                </m:mr>
+                <m:mr>
+                  <m:e>
+                    <m:r>
+                      <m:rPr/>
+                      <m:t>0</m:t>
+                    </m:r>
+                  </m:e>
+                  <m:e>
+                    <m:r>
+                      <m:rPr/>
+                      <m:t>−</m:t>
+                    </m:r>
+                    <m:r>
+                      <m:rPr/>
+                      <m:t>1</m:t>
+                    </m:r>
+                  </m:e>
+                  <m:e>
+                    <m:r>
+                      <m:rPr/>
+                      <m:t>0</m:t>
+                    </m:r>
+                  </m:e>
+                </m:mr>
+                <m:mr>
+                  <m:e>
+                    <m:r>
+                      <m:rPr/>
+                      <m:t>0</m:t>
+                    </m:r>
+                  </m:e>
+                  <m:e>
+                    <m:r>
+                      <m:rPr/>
+                      <m:t>0</m:t>
+                    </m:r>
+                  </m:e>
+                  <m:e>
+                    <m:r>
+                      <m:rPr/>
+                      <m:t>1</m:t>
+                    </m:r>
+                  </m:e>
+                </m:mr>
+              </m:m>
+            </m:e>
+          </m:d>
+        </m:oMath>
+      </m:oMathPara>
+      <w:br/>
+      <w:r>
+        <w:t xml:space="preserve"> </w:t>
+      </w:r>
+      <w:br/>
+      <m:oMathPara>
+        <m:oMathParaPr>
+          <m:jc m:val="center"/>
+        </m:oMathParaPr>
+        <m:oMath>
+          <m:d>
+            <m:dPr>
+              <m:begChr m:val="("/>
+              <m:endChr m:val=")"/>
+              <m:grow/>
+            </m:dPr>
+            <m:e>
+              <m:m>
+                <m:mPr>
+                  <m:baseJc m:val="center"/>
+                  <m:plcHide m:val="on"/>
+                  <m:mcs>
+                    <m:mc>
+                      <m:mcPr>
+                        <m:mcJc m:val="right"/>
+                      </m:mcPr>
+                    </m:mc>
+                    <m:mc>
+                      <m:mcPr>
+                        <m:mcJc m:val="right"/>
+                      </m:mcPr>
+                    </m:mc>
+                  </m:mcs>
+                </m:mPr>
+                <m:mr>
+                  <m:e>
+                    <m:r>
+                      <m:rPr/>
+                      <m:t>1</m:t>
+                    </m:r>
+                  </m:e>
+                  <m:e>
+                    <m:r>
+                      <m:rPr/>
+                      <m:t>2</m:t>
+                    </m:r>
+                  </m:e>
+                </m:mr>
+                <m:mr>
+                  <m:e>
+                    <m:r>
+                      <m:rPr/>
+                      <m:t>2</m:t>
+                    </m:r>
+                  </m:e>
+                  <m:e>
+                    <m:r>
+                      <m:rPr/>
+                      <m:t>0</m:t>
+                    </m:r>
+                  </m:e>
+                </m:mr>
+              </m:m>
+            </m:e>
+          </m:d>
+        </m:oMath>
+      </m:oMathPara>
+      <w:br/>
+    </w:p>
+    <w:p>
+      <w:pPr>
+        <w:numPr>
+          <w:numId w:val="1"/>
+          <w:ilvl w:val="0"/>
+        </w:numPr>
+      </w:pPr>
+      <w:r>
+        <w:t xml:space="preserve">For every matrix in this list and the original list obtain the result of the</w:t>
+      </w:r>
+      <w:r>
+        <w:t xml:space="preserve"> </w:t>
+      </w:r>
+      <w:r>
+        <w:rPr>
+          <w:rStyle w:val="VerbatimChar"/>
+        </w:rPr>
+        <w:t xml:space="preserve">det</w:t>
+      </w:r>
+      <w:r>
+        <w:t xml:space="preserve"> </w:t>
+      </w:r>
+      <w:r>
+        <w:t xml:space="preserve">method. This gives the determinant of the matrices. It is a very important quantity that will be explained next semester.</w:t>
       </w:r>
     </w:p>
     <w:p>

</xml_diff>

<commit_message>
sheets done, need to swap 8 and 9
</commit_message>
<xml_diff>
--- a/LabSheets/Week_09.docx
+++ b/LabSheets/Week_09.docx
@@ -4258,51 +4258,542 @@
         <w:t xml:space="preserve"> </w:t>
       </w:r>
       <w:r>
-        <w:t xml:space="preserve">method. This gives the determinant of the matrices. It is a very important quantity that will be explained next semester.</w:t>
-      </w:r>
-    </w:p>
-    <w:p>
-      <w:pPr>
-        <w:numPr>
-          <w:numId w:val="3"/>
-          <w:ilvl w:val="0"/>
-        </w:numPr>
-      </w:pPr>
-      <w:r>
-        <w:t xml:space="preserve">Plotting something?</w:t>
-      </w:r>
-    </w:p>
-    <w:p>
-      <w:pPr>
-        <w:numPr>
-          <w:numId w:val="3"/>
-          <w:ilvl w:val="0"/>
-        </w:numPr>
-      </w:pPr>
-      <w:r>
-        <w:t xml:space="preserve">Solve a large number of systems of linear equations</w:t>
-      </w:r>
-    </w:p>
-    <w:p>
-      <w:pPr>
-        <w:numPr>
-          <w:numId w:val="3"/>
-          <w:ilvl w:val="0"/>
-        </w:numPr>
-      </w:pPr>
-      <w:r>
-        <w:t xml:space="preserve">Reading in data for a big system of linear equations</w:t>
-      </w:r>
-    </w:p>
-    <w:p>
-      <w:pPr>
-        <w:numPr>
-          <w:numId w:val="3"/>
-          <w:ilvl w:val="0"/>
-        </w:numPr>
-      </w:pPr>
-      <w:r>
-        <w:t xml:space="preserve">Creating a big linear system and solve it.</w:t>
+        <w:t xml:space="preserve">method. This gives the</w:t>
+      </w:r>
+      <w:r>
+        <w:t xml:space="preserve"> </w:t>
+      </w:r>
+      <w:r>
+        <w:rPr>
+          <w:b/>
+        </w:rPr>
+        <w:t xml:space="preserve">determinant</w:t>
+      </w:r>
+      <w:r>
+        <w:t xml:space="preserve"> </w:t>
+      </w:r>
+      <w:r>
+        <w:t xml:space="preserve">of the matrices. It is a very important quantity that will be explained next semester.</w:t>
+      </w:r>
+    </w:p>
+    <w:p>
+      <w:r>
+        <w:t xml:space="preserve">7</w:t>
+      </w:r>
+      <w:r>
+        <w:t xml:space="preserve"> </w:t>
+      </w:r>
+      <w:r>
+        <w:rPr>
+          <w:b/>
+        </w:rPr>
+        <w:t xml:space="preserve">TICKABLE</w:t>
+      </w:r>
+      <w:r>
+        <w:t xml:space="preserve"> </w:t>
+      </w:r>
+      <w:r>
+        <w:t xml:space="preserve">The</w:t>
+      </w:r>
+      <w:r>
+        <w:t xml:space="preserve"> </w:t>
+      </w:r>
+      <w:r>
+        <w:rPr>
+          <w:rStyle w:val="VerbatimChar"/>
+        </w:rPr>
+        <w:t xml:space="preserve">random_matrix</w:t>
+      </w:r>
+      <w:r>
+        <w:t xml:space="preserve"> </w:t>
+      </w:r>
+      <w:r>
+        <w:t xml:space="preserve">command can be used to obtain a random matrix:</w:t>
+      </w:r>
+    </w:p>
+    <w:p>
+      <w:pPr>
+        <w:pStyle w:val="SourceCode"/>
+      </w:pPr>
+      <w:r>
+        <w:rPr>
+          <w:rStyle w:val="VerbatimChar"/>
+        </w:rPr>
+        <w:t xml:space="preserve">    random_matrix(ZZ, 5) # Gives a random square matrix of size 5 in $\mathbb{Z}$</w:t>
+      </w:r>
+      <w:br/>
+      <w:r>
+        <w:rPr>
+          <w:rStyle w:val="VerbatimChar"/>
+        </w:rPr>
+        <w:t xml:space="preserve">    random_matrix(QQ, 5) # Gives a random square matrix of size 5 in $\mathbb{Z}$</w:t>
+      </w:r>
+      <w:br/>
+      <w:r>
+        <w:rPr>
+          <w:rStyle w:val="VerbatimChar"/>
+        </w:rPr>
+        <w:t xml:space="preserve"/>
+      </w:r>
+      <w:br/>
+      <w:r>
+        <w:rPr>
+          <w:rStyle w:val="VerbatimChar"/>
+        </w:rPr>
+        <w:t xml:space="preserve">Using this attempt to conjecture a connection between the determinant of a matrix and it's inverse (and the determinant of it's inverse).</w:t>
+      </w:r>
+    </w:p>
+    <w:p>
+      <w:pPr>
+        <w:numPr>
+          <w:numId w:val="4"/>
+          <w:ilvl w:val="0"/>
+        </w:numPr>
+      </w:pPr>
+      <w:r>
+        <w:rPr>
+          <w:b/>
+        </w:rPr>
+        <w:t xml:space="preserve">TICKABLE</w:t>
+      </w:r>
+      <w:r>
+        <w:t xml:space="preserve"> </w:t>
+      </w:r>
+      <w:r>
+        <w:t xml:space="preserve">The file</w:t>
+      </w:r>
+      <w:r>
+        <w:t xml:space="preserve"> </w:t>
+      </w:r>
+      <w:hyperlink r:id="link0">
+        <w:r>
+          <w:rPr>
+            <w:rStyle w:val="Hyperlink"/>
+          </w:rPr>
+          <w:t xml:space="preserve">W09_D01.txt</w:t>
+        </w:r>
+      </w:hyperlink>
+      <w:r>
+        <w:t xml:space="preserve"> </w:t>
+      </w:r>
+      <w:r>
+        <w:t xml:space="preserve">contains 4 columns of data:</w:t>
+      </w:r>
+    </w:p>
+    <w:p>
+      <w:pPr>
+        <w:pStyle w:val="SourceCode"/>
+        <w:numPr>
+          <w:numId w:val="1"/>
+          <w:ilvl w:val="0"/>
+        </w:numPr>
+      </w:pPr>
+      <w:r>
+        <w:rPr>
+          <w:rStyle w:val="VerbatimChar"/>
+        </w:rPr>
+        <w:t xml:space="preserve">a, b, c, d, f, g</w:t>
+      </w:r>
+    </w:p>
+    <w:p>
+      <w:pPr>
+        <w:numPr>
+          <w:numId w:val="1"/>
+          <w:ilvl w:val="0"/>
+        </w:numPr>
+      </w:pPr>
+      <w:r>
+        <w:t xml:space="preserve">For each row of data, obtain the solution to the system of equations:</w:t>
+      </w:r>
+    </w:p>
+    <w:p>
+      <w:pPr>
+        <w:numPr>
+          <w:numId w:val="1"/>
+          <w:ilvl w:val="0"/>
+        </w:numPr>
+      </w:pPr>
+      <w:br/>
+      <m:oMathPara>
+        <m:oMathParaPr>
+          <m:jc m:val="center"/>
+        </m:oMathParaPr>
+        <m:oMath>
+          <m:d>
+            <m:dPr>
+              <m:begChr m:val="{"/>
+              <m:endChr m:val=""/>
+              <m:grow/>
+            </m:dPr>
+            <m:e>
+              <m:m>
+                <m:mPr>
+                  <m:baseJc m:val="center"/>
+                  <m:plcHide m:val="on"/>
+                  <m:mcs>
+                    <m:mc>
+                      <m:mcPr>
+                        <m:mcJc m:val="left"/>
+                      </m:mcPr>
+                    </m:mc>
+                    <m:mc>
+                      <m:mcPr>
+                        <m:mcJc m:val="left"/>
+                      </m:mcPr>
+                    </m:mc>
+                  </m:mcs>
+                </m:mPr>
+                <m:mr>
+                  <m:e>
+                    <m:r>
+                      <m:rPr/>
+                      <m:t>a</m:t>
+                    </m:r>
+                    <m:r>
+                      <m:rPr/>
+                      <m:t>x</m:t>
+                    </m:r>
+                    <m:r>
+                      <m:rPr/>
+                      <m:t>+</m:t>
+                    </m:r>
+                    <m:r>
+                      <m:rPr/>
+                      <m:t>b</m:t>
+                    </m:r>
+                    <m:r>
+                      <m:rPr/>
+                      <m:t>y</m:t>
+                    </m:r>
+                    <m:r>
+                      <m:rPr/>
+                      <m:t>=</m:t>
+                    </m:r>
+                    <m:r>
+                      <m:rPr/>
+                      <m:t>c</m:t>
+                    </m:r>
+                  </m:e>
+                </m:mr>
+                <m:mr>
+                  <m:e>
+                    <m:r>
+                      <m:rPr/>
+                      <m:t>d</m:t>
+                    </m:r>
+                    <m:r>
+                      <m:rPr/>
+                      <m:t>x</m:t>
+                    </m:r>
+                    <m:r>
+                      <m:rPr/>
+                      <m:t>+</m:t>
+                    </m:r>
+                    <m:r>
+                      <m:rPr/>
+                      <m:t>f</m:t>
+                    </m:r>
+                    <m:r>
+                      <m:rPr/>
+                      <m:t>y</m:t>
+                    </m:r>
+                    <m:r>
+                      <m:rPr/>
+                      <m:t>=</m:t>
+                    </m:r>
+                    <m:r>
+                      <m:rPr/>
+                      <m:t>g</m:t>
+                    </m:r>
+                  </m:e>
+                </m:mr>
+              </m:m>
+            </m:e>
+          </m:d>
+        </m:oMath>
+      </m:oMathPara>
+      <w:br/>
+    </w:p>
+    <w:p>
+      <w:pPr>
+        <w:numPr>
+          <w:numId w:val="1"/>
+          <w:ilvl w:val="0"/>
+        </w:numPr>
+      </w:pPr>
+      <w:r>
+        <w:t xml:space="preserve">Write to file a new data set containing the following columns:</w:t>
+      </w:r>
+    </w:p>
+    <w:p>
+      <w:pPr>
+        <w:pStyle w:val="SourceCode"/>
+        <w:numPr>
+          <w:numId w:val="1"/>
+          <w:ilvl w:val="0"/>
+        </w:numPr>
+      </w:pPr>
+      <w:r>
+        <w:rPr>
+          <w:rStyle w:val="VerbatimChar"/>
+        </w:rPr>
+        <w:t xml:space="preserve">A, B, C, D</w:t>
+      </w:r>
+    </w:p>
+    <w:p>
+      <w:pPr>
+        <w:numPr>
+          <w:numId w:val="1"/>
+          <w:ilvl w:val="0"/>
+        </w:numPr>
+      </w:pPr>
+      <w:r>
+        <w:t xml:space="preserve">Where</w:t>
+      </w:r>
+      <w:r>
+        <w:t xml:space="preserve"> </w:t>
+      </w:r>
+      <m:oMath>
+        <m:r>
+          <m:rPr/>
+          <m:t>A</m:t>
+        </m:r>
+      </m:oMath>
+      <w:r>
+        <w:t xml:space="preserve"> </w:t>
+      </w:r>
+      <w:r>
+        <w:t xml:space="preserve">is the number of the original data set,</w:t>
+      </w:r>
+      <w:r>
+        <w:t xml:space="preserve"> </w:t>
+      </w:r>
+      <m:oMath>
+        <m:r>
+          <m:rPr/>
+          <m:t>B</m:t>
+        </m:r>
+      </m:oMath>
+      <w:r>
+        <w:t xml:space="preserve"> </w:t>
+      </w:r>
+      <w:r>
+        <w:t xml:space="preserve">and</w:t>
+      </w:r>
+      <w:r>
+        <w:t xml:space="preserve"> </w:t>
+      </w:r>
+      <m:oMath>
+        <m:r>
+          <m:rPr/>
+          <m:t>C</m:t>
+        </m:r>
+      </m:oMath>
+      <w:r>
+        <w:t xml:space="preserve"> </w:t>
+      </w:r>
+      <w:r>
+        <w:t xml:space="preserve">are the solutions to the system of equation in question:</w:t>
+      </w:r>
+      <w:r>
+        <w:t xml:space="preserve"> </w:t>
+      </w:r>
+      <m:oMath>
+        <m:r>
+          <m:rPr/>
+          <m:t>B</m:t>
+        </m:r>
+        <m:r>
+          <m:rPr/>
+          <m:t>=</m:t>
+        </m:r>
+        <m:r>
+          <m:rPr/>
+          <m:t>x</m:t>
+        </m:r>
+        <m:r>
+          <m:rPr/>
+          <m:t>,</m:t>
+        </m:r>
+        <m:r>
+          <m:rPr/>
+          <m:t>C</m:t>
+        </m:r>
+        <m:r>
+          <m:rPr/>
+          <m:t>=</m:t>
+        </m:r>
+        <m:r>
+          <m:rPr/>
+          <m:t>y</m:t>
+        </m:r>
+      </m:oMath>
+      <w:r>
+        <w:t xml:space="preserve">.</w:t>
+      </w:r>
+      <w:r>
+        <w:t xml:space="preserve"> </w:t>
+      </w:r>
+      <m:oMath>
+        <m:r>
+          <m:rPr/>
+          <m:t>D</m:t>
+        </m:r>
+      </m:oMath>
+      <w:r>
+        <w:t xml:space="preserve"> </w:t>
+      </w:r>
+      <w:r>
+        <w:t xml:space="preserve">is the 'norm of the solution vector':</w:t>
+      </w:r>
+      <w:r>
+        <w:t xml:space="preserve"> </w:t>
+      </w:r>
+      <m:oMath>
+        <m:r>
+          <m:rPr/>
+          <m:t>D</m:t>
+        </m:r>
+        <m:r>
+          <m:rPr/>
+          <m:t>=</m:t>
+        </m:r>
+        <m:rad>
+          <m:radPr>
+            <m:degHide m:val="on"/>
+          </m:radPr>
+          <m:deg/>
+          <m:e>
+            <m:sSup>
+              <m:e>
+                <m:r>
+                  <m:rPr/>
+                  <m:t>C</m:t>
+                </m:r>
+              </m:e>
+              <m:sup>
+                <m:r>
+                  <m:rPr/>
+                  <m:t>2</m:t>
+                </m:r>
+              </m:sup>
+            </m:sSup>
+            <m:r>
+              <m:rPr/>
+              <m:t>+</m:t>
+            </m:r>
+            <m:sSup>
+              <m:e>
+                <m:r>
+                  <m:rPr/>
+                  <m:t>B</m:t>
+                </m:r>
+              </m:e>
+              <m:sup>
+                <m:r>
+                  <m:rPr/>
+                  <m:t>2</m:t>
+                </m:r>
+              </m:sup>
+            </m:sSup>
+          </m:e>
+        </m:rad>
+      </m:oMath>
+      <w:r>
+        <w:t xml:space="preserve">. Write the data to file in such a way as it is sorted by</w:t>
+      </w:r>
+      <w:r>
+        <w:t xml:space="preserve"> </w:t>
+      </w:r>
+      <m:oMath>
+        <m:r>
+          <m:rPr/>
+          <m:t>D</m:t>
+        </m:r>
+      </m:oMath>
+      <w:r>
+        <w:t xml:space="preserve"> </w:t>
+      </w:r>
+      <w:r>
+        <w:t xml:space="preserve">(attempt to do this without the inbuilt</w:t>
+      </w:r>
+      <w:r>
+        <w:t xml:space="preserve"> </w:t>
+      </w:r>
+      <w:r>
+        <w:rPr>
+          <w:rStyle w:val="VerbatimChar"/>
+        </w:rPr>
+        <w:t xml:space="preserve">sort</w:t>
+      </w:r>
+      <w:r>
+        <w:t xml:space="preserve"> </w:t>
+      </w:r>
+      <w:r>
+        <w:t xml:space="preserve">method).</w:t>
+      </w:r>
+    </w:p>
+    <w:p>
+      <w:pPr>
+        <w:numPr>
+          <w:numId w:val="1"/>
+          <w:ilvl w:val="0"/>
+        </w:numPr>
+      </w:pPr>
+      <w:r>
+        <w:t xml:space="preserve">If there is no solution to the system of equations set</w:t>
+      </w:r>
+      <w:r>
+        <w:t xml:space="preserve"> </w:t>
+      </w:r>
+      <w:r>
+        <w:rPr>
+          <w:rStyle w:val="VerbatimChar"/>
+        </w:rPr>
+        <w:t xml:space="preserve">B=C=D=False</w:t>
+      </w:r>
+      <w:r>
+        <w:t xml:space="preserve">. The data set is a randomly sampled set of problems, how often does a solution exist? What is the mean value of</w:t>
+      </w:r>
+      <w:r>
+        <w:t xml:space="preserve"> </w:t>
+      </w:r>
+      <m:oMath>
+        <m:r>
+          <m:rPr/>
+          <m:t>D</m:t>
+        </m:r>
+      </m:oMath>
+      <w:r>
+        <w:t xml:space="preserve">?</w:t>
+      </w:r>
+    </w:p>
+    <w:p>
+      <w:pPr>
+        <w:numPr>
+          <w:numId w:val="4"/>
+          <w:ilvl w:val="0"/>
+        </w:numPr>
+      </w:pPr>
+      <w:r>
+        <w:t xml:space="preserve">The file</w:t>
+      </w:r>
+      <w:r>
+        <w:t xml:space="preserve"> </w:t>
+      </w:r>
+      <w:hyperlink r:id="link1">
+        <w:r>
+          <w:rPr>
+            <w:rStyle w:val="Hyperlink"/>
+          </w:rPr>
+          <w:t xml:space="preserve">W09_D02.txt</w:t>
+        </w:r>
+      </w:hyperlink>
+      <w:r>
+        <w:t xml:space="preserve"> </w:t>
+      </w:r>
+      <w:r>
+        <w:t xml:space="preserve">contains 20 rows and 20 columns of numbers. This file represents a matrix. Invert the matrix, what is it's determinant? What is the determinant of it's inverse?</w:t>
       </w:r>
     </w:p>
   </w:body>
@@ -4467,6 +4958,93 @@
     </w:lvl>
     <w:lvl w:ilvl="6">
       <w:start w:val="1"/>
+      <w:numFmt w:val="decimal"/>
+      <w:lvlText w:val="%7."/>
+      <w:lvlJc w:val="left"/>
+      <w:pPr>
+        <w:tabs>
+          <w:tab w:val="num" w:pos="4320"/>
+        </w:tabs>
+        <w:ind w:left="4800" w:hanging="480"/>
+      </w:pPr>
+    </w:lvl>
+  </w:abstractNum>
+  <w:abstractNum w:abstractNumId="3">
+    <w:multiLevelType w:val="multilevel"/>
+    <w:lvl w:ilvl="0">
+      <w:start w:val="8"/>
+      <w:numFmt w:val="decimal"/>
+      <w:lvlText w:val="%1."/>
+      <w:lvlJc w:val="left"/>
+      <w:pPr>
+        <w:tabs>
+          <w:tab w:val="num" w:pos="0"/>
+        </w:tabs>
+        <w:ind w:left="480" w:hanging="480"/>
+      </w:pPr>
+    </w:lvl>
+    <w:lvl w:ilvl="1">
+      <w:start w:val="8"/>
+      <w:numFmt w:val="decimal"/>
+      <w:lvlText w:val="%2."/>
+      <w:lvlJc w:val="left"/>
+      <w:pPr>
+        <w:tabs>
+          <w:tab w:val="num" w:pos="720"/>
+        </w:tabs>
+        <w:ind w:left="1200" w:hanging="480"/>
+      </w:pPr>
+    </w:lvl>
+    <w:lvl w:ilvl="2">
+      <w:start w:val="8"/>
+      <w:numFmt w:val="decimal"/>
+      <w:lvlText w:val="%3."/>
+      <w:lvlJc w:val="left"/>
+      <w:pPr>
+        <w:tabs>
+          <w:tab w:val="num" w:pos="1440"/>
+        </w:tabs>
+        <w:ind w:left="1920" w:hanging="480"/>
+      </w:pPr>
+    </w:lvl>
+    <w:lvl w:ilvl="3">
+      <w:start w:val="8"/>
+      <w:numFmt w:val="decimal"/>
+      <w:lvlText w:val="%4."/>
+      <w:lvlJc w:val="left"/>
+      <w:pPr>
+        <w:tabs>
+          <w:tab w:val="num" w:pos="2160"/>
+        </w:tabs>
+        <w:ind w:left="2640" w:hanging="480"/>
+      </w:pPr>
+    </w:lvl>
+    <w:lvl w:ilvl="4">
+      <w:start w:val="8"/>
+      <w:numFmt w:val="decimal"/>
+      <w:lvlText w:val="%5."/>
+      <w:lvlJc w:val="left"/>
+      <w:pPr>
+        <w:tabs>
+          <w:tab w:val="num" w:pos="2880"/>
+        </w:tabs>
+        <w:ind w:left="3360" w:hanging="480"/>
+      </w:pPr>
+    </w:lvl>
+    <w:lvl w:ilvl="5">
+      <w:start w:val="8"/>
+      <w:numFmt w:val="decimal"/>
+      <w:lvlText w:val="%6."/>
+      <w:lvlJc w:val="left"/>
+      <w:pPr>
+        <w:tabs>
+          <w:tab w:val="num" w:pos="3600"/>
+        </w:tabs>
+        <w:ind w:left="4080" w:hanging="480"/>
+      </w:pPr>
+    </w:lvl>
+    <w:lvl w:ilvl="6">
+      <w:start w:val="8"/>
       <w:numFmt w:val="decimal"/>
       <w:lvlText w:val="%7."/>
       <w:lvlJc w:val="left"/>
@@ -4527,6 +5105,30 @@
     </w:lvlOverride>
     <w:lvlOverride w:ilvl="6">
       <w:startOverride w:val="1"/>
+    </w:lvlOverride>
+  </w:num>
+  <w:num w:numId="4">
+    <w:abstractNumId w:val="3"/>
+    <w:lvlOverride w:ilvl="0">
+      <w:startOverride w:val="8"/>
+    </w:lvlOverride>
+    <w:lvlOverride w:ilvl="1">
+      <w:startOverride w:val="8"/>
+    </w:lvlOverride>
+    <w:lvlOverride w:ilvl="2">
+      <w:startOverride w:val="8"/>
+    </w:lvlOverride>
+    <w:lvlOverride w:ilvl="3">
+      <w:startOverride w:val="8"/>
+    </w:lvlOverride>
+    <w:lvlOverride w:ilvl="4">
+      <w:startOverride w:val="8"/>
+    </w:lvlOverride>
+    <w:lvlOverride w:ilvl="5">
+      <w:startOverride w:val="8"/>
+    </w:lvlOverride>
+    <w:lvlOverride w:ilvl="6">
+      <w:startOverride w:val="8"/>
     </w:lvlOverride>
   </w:num>
 </w:numbering>

</xml_diff>